<commit_message>
sync nmap and fix burp
ไฟล์ที่แก้จะเป็ฯไฟล์ copy แต่ลืม copy template
</commit_message>
<xml_diff>
--- a/backend/api/sources/templates/templateNessus.docx
+++ b/backend/api/sources/templates/templateNessus.docx
@@ -207,7 +207,6 @@
         </w:rPr>
         <w:t>{{</w:t>
       </w:r>
-      <w:proofErr w:type="spellStart"/>
       <w:r>
         <w:rPr>
           <w:rFonts w:ascii="TH Sarabun New" w:eastAsia="Sarabun" w:hAnsi="TH Sarabun New" w:cs="TH Sarabun New"/>
@@ -217,7 +216,6 @@
         </w:rPr>
         <w:t>fileName</w:t>
       </w:r>
-      <w:proofErr w:type="spellEnd"/>
       <w:r>
         <w:rPr>
           <w:rFonts w:ascii="TH Sarabun New" w:eastAsia="Sarabun" w:hAnsi="TH Sarabun New" w:cs="TH Sarabun New"/>
@@ -659,27 +657,7 @@
                 <w:sz w:val="28"/>
                 <w:szCs w:val="28"/>
               </w:rPr>
-              <w:t>{{</w:t>
-            </w:r>
-            <w:proofErr w:type="spellStart"/>
-            <w:r>
-              <w:rPr>
-                <w:rFonts w:ascii="TH Sarabun New" w:eastAsia="Sarabun" w:hAnsi="TH Sarabun New" w:cs="TH Sarabun New"/>
-                <w:color w:val="000000"/>
-                <w:sz w:val="28"/>
-                <w:szCs w:val="28"/>
-              </w:rPr>
-              <w:t>fileName</w:t>
-            </w:r>
-            <w:proofErr w:type="spellEnd"/>
-            <w:r>
-              <w:rPr>
-                <w:rFonts w:ascii="TH Sarabun New" w:eastAsia="Sarabun" w:hAnsi="TH Sarabun New" w:cs="TH Sarabun New"/>
-                <w:color w:val="000000"/>
-                <w:sz w:val="28"/>
-                <w:szCs w:val="28"/>
-              </w:rPr>
-              <w:t>}}</w:t>
+              <w:t>{{fileName}}</w:t>
             </w:r>
           </w:p>
         </w:tc>
@@ -7165,7 +7143,6 @@
                 <w:szCs w:val="28"/>
               </w:rPr>
             </w:pPr>
-            <w:proofErr w:type="spellStart"/>
             <w:r>
               <w:rPr>
                 <w:rFonts w:ascii="TH Sarabun New" w:eastAsia="Sarabun" w:hAnsi="TH Sarabun New" w:cs="TH Sarabun New"/>
@@ -7174,7 +7151,6 @@
               </w:rPr>
               <w:t>เว็บไซต์ขายของ</w:t>
             </w:r>
-            <w:proofErr w:type="spellEnd"/>
           </w:p>
         </w:tc>
         <w:tc>
@@ -7474,6 +7450,24 @@
                 <w:szCs w:val="28"/>
               </w:rPr>
               <w:t>Nessus</w:t>
+            </w:r>
+            <w:r>
+              <w:rPr>
+                <w:rFonts w:ascii="TH Sarabun New" w:eastAsia="Sarabun" w:hAnsi="TH Sarabun New" w:cs="TH Sarabun New"/>
+                <w:color w:val="000000"/>
+                <w:sz w:val="28"/>
+                <w:szCs w:val="28"/>
+              </w:rPr>
+              <w:t xml:space="preserve"> P</w:t>
+            </w:r>
+            <w:r>
+              <w:rPr>
+                <w:rFonts w:ascii="TH Sarabun New" w:eastAsia="Sarabun" w:hAnsi="TH Sarabun New" w:cs="TH Sarabun New"/>
+                <w:color w:val="000000"/>
+                <w:sz w:val="28"/>
+                <w:szCs w:val="28"/>
+              </w:rPr>
+              <w:t>rofessional</w:t>
             </w:r>
           </w:p>
         </w:tc>
@@ -8297,25 +8291,7 @@
                 <w:sz w:val="28"/>
                 <w:szCs w:val="28"/>
               </w:rPr>
-              <w:t xml:space="preserve">{%tr for data in </w:t>
-            </w:r>
-            <w:proofErr w:type="spellStart"/>
-            <w:r>
-              <w:rPr>
-                <w:rFonts w:ascii="TH Sarabun New" w:eastAsia="Sarabun" w:hAnsi="TH Sarabun New" w:cs="TH Sarabun New"/>
-                <w:sz w:val="28"/>
-                <w:szCs w:val="28"/>
-              </w:rPr>
-              <w:t>contents_ip</w:t>
-            </w:r>
-            <w:proofErr w:type="spellEnd"/>
-            <w:r>
-              <w:rPr>
-                <w:rFonts w:ascii="TH Sarabun New" w:eastAsia="Sarabun" w:hAnsi="TH Sarabun New" w:cs="TH Sarabun New"/>
-                <w:sz w:val="28"/>
-                <w:szCs w:val="28"/>
-              </w:rPr>
-              <w:t>%}</w:t>
+              <w:t>{%tr for data in contents_ip%}</w:t>
             </w:r>
           </w:p>
         </w:tc>
@@ -8352,27 +8328,7 @@
                 <w:sz w:val="28"/>
                 <w:szCs w:val="28"/>
               </w:rPr>
-              <w:t>{{</w:t>
-            </w:r>
-            <w:proofErr w:type="spellStart"/>
-            <w:proofErr w:type="gramStart"/>
-            <w:r>
-              <w:rPr>
-                <w:rFonts w:ascii="TH Sarabun New" w:hAnsi="TH Sarabun New" w:cs="TH Sarabun New"/>
-                <w:sz w:val="28"/>
-                <w:szCs w:val="28"/>
-              </w:rPr>
-              <w:t>data.No</w:t>
-            </w:r>
-            <w:proofErr w:type="spellEnd"/>
-            <w:proofErr w:type="gramEnd"/>
-            <w:r>
-              <w:rPr>
-                <w:rFonts w:ascii="TH Sarabun New" w:hAnsi="TH Sarabun New" w:cs="TH Sarabun New"/>
-                <w:sz w:val="28"/>
-                <w:szCs w:val="28"/>
-              </w:rPr>
-              <w:t>}}</w:t>
+              <w:t>{{data.No}}</w:t>
             </w:r>
           </w:p>
         </w:tc>
@@ -8385,7 +8341,7 @@
               <w:bottom w:val="single" w:sz="4" w:space="0" w:color="000000"/>
               <w:right w:val="single" w:sz="4" w:space="0" w:color="000000"/>
             </w:tcBorders>
-            <w:shd w:val="clear" w:color="auto" w:fill="FF0000"/>
+            <w:shd w:val="clear" w:color="auto" w:fill="000000" w:themeFill="text1"/>
             <w:vAlign w:val="center"/>
           </w:tcPr>
           <w:p>
@@ -8435,27 +8391,7 @@
                 <w:sz w:val="28"/>
                 <w:szCs w:val="28"/>
               </w:rPr>
-              <w:t>{{</w:t>
-            </w:r>
-            <w:proofErr w:type="spellStart"/>
-            <w:proofErr w:type="gramStart"/>
-            <w:r>
-              <w:rPr>
-                <w:rFonts w:ascii="TH Sarabun New" w:hAnsi="TH Sarabun New" w:cs="TH Sarabun New"/>
-                <w:sz w:val="28"/>
-                <w:szCs w:val="28"/>
-              </w:rPr>
-              <w:t>data.host</w:t>
-            </w:r>
-            <w:proofErr w:type="spellEnd"/>
-            <w:proofErr w:type="gramEnd"/>
-            <w:r>
-              <w:rPr>
-                <w:rFonts w:ascii="TH Sarabun New" w:hAnsi="TH Sarabun New" w:cs="TH Sarabun New"/>
-                <w:sz w:val="28"/>
-                <w:szCs w:val="28"/>
-              </w:rPr>
-              <w:t>}}</w:t>
+              <w:t>{{data.host}}</w:t>
             </w:r>
           </w:p>
         </w:tc>
@@ -8468,7 +8404,7 @@
               <w:bottom w:val="single" w:sz="4" w:space="0" w:color="000000"/>
               <w:right w:val="single" w:sz="4" w:space="0" w:color="000000"/>
             </w:tcBorders>
-            <w:shd w:val="clear" w:color="auto" w:fill="FF0000"/>
+            <w:shd w:val="clear" w:color="auto" w:fill="000000" w:themeFill="text1"/>
             <w:vAlign w:val="center"/>
           </w:tcPr>
           <w:p>
@@ -8518,27 +8454,7 @@
                 <w:sz w:val="28"/>
                 <w:szCs w:val="28"/>
               </w:rPr>
-              <w:t>{{</w:t>
-            </w:r>
-            <w:proofErr w:type="spellStart"/>
-            <w:proofErr w:type="gramStart"/>
-            <w:r>
-              <w:rPr>
-                <w:rFonts w:ascii="TH Sarabun New" w:hAnsi="TH Sarabun New" w:cs="TH Sarabun New"/>
-                <w:sz w:val="28"/>
-                <w:szCs w:val="28"/>
-              </w:rPr>
-              <w:t>data.port</w:t>
-            </w:r>
-            <w:proofErr w:type="spellEnd"/>
-            <w:proofErr w:type="gramEnd"/>
-            <w:r>
-              <w:rPr>
-                <w:rFonts w:ascii="TH Sarabun New" w:hAnsi="TH Sarabun New" w:cs="TH Sarabun New"/>
-                <w:sz w:val="28"/>
-                <w:szCs w:val="28"/>
-              </w:rPr>
-              <w:t>}}</w:t>
+              <w:t>{{data.port}}</w:t>
             </w:r>
           </w:p>
         </w:tc>
@@ -8575,25 +8491,7 @@
                 <w:sz w:val="28"/>
                 <w:szCs w:val="28"/>
               </w:rPr>
-              <w:t xml:space="preserve">{%tr </w:t>
-            </w:r>
-            <w:proofErr w:type="spellStart"/>
-            <w:r>
-              <w:rPr>
-                <w:rFonts w:ascii="TH Sarabun New" w:eastAsia="Sarabun" w:hAnsi="TH Sarabun New" w:cs="TH Sarabun New"/>
-                <w:sz w:val="28"/>
-                <w:szCs w:val="28"/>
-              </w:rPr>
-              <w:t>endfor</w:t>
-            </w:r>
-            <w:proofErr w:type="spellEnd"/>
-            <w:r>
-              <w:rPr>
-                <w:rFonts w:ascii="TH Sarabun New" w:eastAsia="Sarabun" w:hAnsi="TH Sarabun New" w:cs="TH Sarabun New"/>
-                <w:sz w:val="28"/>
-                <w:szCs w:val="28"/>
-              </w:rPr>
-              <w:t xml:space="preserve"> %}</w:t>
+              <w:t>{%tr endfor %}</w:t>
             </w:r>
           </w:p>
         </w:tc>
@@ -9190,27 +9088,7 @@
                 <w:sz w:val="28"/>
                 <w:szCs w:val="28"/>
               </w:rPr>
-              <w:t>table</w:t>
-            </w:r>
-            <w:proofErr w:type="gramStart"/>
-            <w:r>
-              <w:rPr>
-                <w:rFonts w:ascii="TH Sarabun New" w:eastAsia="Sarabun" w:hAnsi="TH Sarabun New" w:cs="TH Sarabun New"/>
-                <w:color w:val="000000"/>
-                <w:sz w:val="28"/>
-                <w:szCs w:val="28"/>
-              </w:rPr>
-              <w:t>1.Group</w:t>
-            </w:r>
-            <w:proofErr w:type="gramEnd"/>
-            <w:r>
-              <w:rPr>
-                <w:rFonts w:ascii="TH Sarabun New" w:eastAsia="Sarabun" w:hAnsi="TH Sarabun New" w:cs="TH Sarabun New"/>
-                <w:color w:val="000000"/>
-                <w:sz w:val="28"/>
-                <w:szCs w:val="28"/>
-              </w:rPr>
-              <w:t xml:space="preserve"> %}</w:t>
+              <w:t>table1.Group %}</w:t>
             </w:r>
           </w:p>
         </w:tc>
@@ -9246,27 +9124,7 @@
                 <w:sz w:val="28"/>
                 <w:szCs w:val="28"/>
               </w:rPr>
-              <w:t>{{</w:t>
-            </w:r>
-            <w:proofErr w:type="spellStart"/>
-            <w:proofErr w:type="gramStart"/>
-            <w:r>
-              <w:rPr>
-                <w:rFonts w:ascii="TH Sarabun New" w:hAnsi="TH Sarabun New" w:cs="TH Sarabun New"/>
-                <w:sz w:val="28"/>
-                <w:szCs w:val="28"/>
-              </w:rPr>
-              <w:t>data.No</w:t>
-            </w:r>
-            <w:proofErr w:type="spellEnd"/>
-            <w:proofErr w:type="gramEnd"/>
-            <w:r>
-              <w:rPr>
-                <w:rFonts w:ascii="TH Sarabun New" w:hAnsi="TH Sarabun New" w:cs="TH Sarabun New"/>
-                <w:sz w:val="28"/>
-                <w:szCs w:val="28"/>
-              </w:rPr>
-              <w:t xml:space="preserve"> }}</w:t>
+              <w:t>{{data.No }}</w:t>
             </w:r>
           </w:p>
         </w:tc>
@@ -9343,27 +9201,7 @@
                 <w:sz w:val="28"/>
                 <w:szCs w:val="28"/>
               </w:rPr>
-              <w:t>{{</w:t>
-            </w:r>
-            <w:proofErr w:type="spellStart"/>
-            <w:proofErr w:type="gramStart"/>
-            <w:r>
-              <w:rPr>
-                <w:rFonts w:ascii="TH Sarabun New" w:hAnsi="TH Sarabun New" w:cs="TH Sarabun New"/>
-                <w:sz w:val="28"/>
-                <w:szCs w:val="28"/>
-              </w:rPr>
-              <w:t>data.Name</w:t>
-            </w:r>
-            <w:proofErr w:type="spellEnd"/>
-            <w:proofErr w:type="gramEnd"/>
-            <w:r>
-              <w:rPr>
-                <w:rFonts w:ascii="TH Sarabun New" w:hAnsi="TH Sarabun New" w:cs="TH Sarabun New"/>
-                <w:sz w:val="28"/>
-                <w:szCs w:val="28"/>
-              </w:rPr>
-              <w:t xml:space="preserve"> }}</w:t>
+              <w:t>{{data.Name }}</w:t>
             </w:r>
           </w:p>
         </w:tc>
@@ -9395,27 +9233,7 @@
                 <w:sz w:val="28"/>
                 <w:szCs w:val="28"/>
               </w:rPr>
-              <w:t>{{</w:t>
-            </w:r>
-            <w:proofErr w:type="spellStart"/>
-            <w:proofErr w:type="gramStart"/>
-            <w:r>
-              <w:rPr>
-                <w:rFonts w:ascii="TH Sarabun New" w:hAnsi="TH Sarabun New" w:cs="TH Sarabun New"/>
-                <w:sz w:val="28"/>
-                <w:szCs w:val="28"/>
-              </w:rPr>
-              <w:t>data.Critical</w:t>
-            </w:r>
-            <w:proofErr w:type="spellEnd"/>
-            <w:proofErr w:type="gramEnd"/>
-            <w:r>
-              <w:rPr>
-                <w:rFonts w:ascii="TH Sarabun New" w:hAnsi="TH Sarabun New" w:cs="TH Sarabun New"/>
-                <w:sz w:val="28"/>
-                <w:szCs w:val="28"/>
-              </w:rPr>
-              <w:t>}}</w:t>
+              <w:t>{{data.Critical}}</w:t>
             </w:r>
           </w:p>
         </w:tc>
@@ -9447,27 +9265,7 @@
                 <w:sz w:val="28"/>
                 <w:szCs w:val="28"/>
               </w:rPr>
-              <w:t>{{</w:t>
-            </w:r>
-            <w:proofErr w:type="spellStart"/>
-            <w:proofErr w:type="gramStart"/>
-            <w:r>
-              <w:rPr>
-                <w:rFonts w:ascii="TH Sarabun New" w:hAnsi="TH Sarabun New" w:cs="TH Sarabun New"/>
-                <w:sz w:val="28"/>
-                <w:szCs w:val="28"/>
-              </w:rPr>
-              <w:t>data.High</w:t>
-            </w:r>
-            <w:proofErr w:type="spellEnd"/>
-            <w:proofErr w:type="gramEnd"/>
-            <w:r>
-              <w:rPr>
-                <w:rFonts w:ascii="TH Sarabun New" w:hAnsi="TH Sarabun New" w:cs="TH Sarabun New"/>
-                <w:sz w:val="28"/>
-                <w:szCs w:val="28"/>
-              </w:rPr>
-              <w:t>}}</w:t>
+              <w:t>{{data.High}}</w:t>
             </w:r>
           </w:p>
         </w:tc>
@@ -9499,27 +9297,7 @@
                 <w:sz w:val="28"/>
                 <w:szCs w:val="28"/>
               </w:rPr>
-              <w:t>{{</w:t>
-            </w:r>
-            <w:proofErr w:type="spellStart"/>
-            <w:proofErr w:type="gramStart"/>
-            <w:r>
-              <w:rPr>
-                <w:rFonts w:ascii="TH Sarabun New" w:hAnsi="TH Sarabun New" w:cs="TH Sarabun New"/>
-                <w:sz w:val="28"/>
-                <w:szCs w:val="28"/>
-              </w:rPr>
-              <w:t>data.Medium</w:t>
-            </w:r>
-            <w:proofErr w:type="spellEnd"/>
-            <w:proofErr w:type="gramEnd"/>
-            <w:r>
-              <w:rPr>
-                <w:rFonts w:ascii="TH Sarabun New" w:hAnsi="TH Sarabun New" w:cs="TH Sarabun New"/>
-                <w:sz w:val="28"/>
-                <w:szCs w:val="28"/>
-              </w:rPr>
-              <w:t>}}</w:t>
+              <w:t>{{data.Medium}}</w:t>
             </w:r>
           </w:p>
         </w:tc>
@@ -9551,27 +9329,7 @@
                 <w:sz w:val="28"/>
                 <w:szCs w:val="28"/>
               </w:rPr>
-              <w:t>{{</w:t>
-            </w:r>
-            <w:proofErr w:type="spellStart"/>
-            <w:proofErr w:type="gramStart"/>
-            <w:r>
-              <w:rPr>
-                <w:rFonts w:ascii="TH Sarabun New" w:hAnsi="TH Sarabun New" w:cs="TH Sarabun New"/>
-                <w:sz w:val="28"/>
-                <w:szCs w:val="28"/>
-              </w:rPr>
-              <w:t>data.Low</w:t>
-            </w:r>
-            <w:proofErr w:type="spellEnd"/>
-            <w:proofErr w:type="gramEnd"/>
-            <w:r>
-              <w:rPr>
-                <w:rFonts w:ascii="TH Sarabun New" w:hAnsi="TH Sarabun New" w:cs="TH Sarabun New"/>
-                <w:sz w:val="28"/>
-                <w:szCs w:val="28"/>
-              </w:rPr>
-              <w:t>}}</w:t>
+              <w:t>{{data.Low}}</w:t>
             </w:r>
           </w:p>
         </w:tc>
@@ -9603,27 +9361,7 @@
                 <w:sz w:val="28"/>
                 <w:szCs w:val="28"/>
               </w:rPr>
-              <w:t>{{</w:t>
-            </w:r>
-            <w:proofErr w:type="spellStart"/>
-            <w:proofErr w:type="gramStart"/>
-            <w:r>
-              <w:rPr>
-                <w:rFonts w:ascii="TH Sarabun New" w:hAnsi="TH Sarabun New" w:cs="TH Sarabun New"/>
-                <w:sz w:val="28"/>
-                <w:szCs w:val="28"/>
-              </w:rPr>
-              <w:t>data.Total</w:t>
-            </w:r>
-            <w:proofErr w:type="spellEnd"/>
-            <w:proofErr w:type="gramEnd"/>
-            <w:r>
-              <w:rPr>
-                <w:rFonts w:ascii="TH Sarabun New" w:hAnsi="TH Sarabun New" w:cs="TH Sarabun New"/>
-                <w:sz w:val="28"/>
-                <w:szCs w:val="28"/>
-              </w:rPr>
-              <w:t>}}</w:t>
+              <w:t>{{data.Total}}</w:t>
             </w:r>
           </w:p>
         </w:tc>
@@ -9662,27 +9400,7 @@
                 <w:sz w:val="28"/>
                 <w:szCs w:val="28"/>
               </w:rPr>
-              <w:t xml:space="preserve">{%tr </w:t>
-            </w:r>
-            <w:proofErr w:type="spellStart"/>
-            <w:r>
-              <w:rPr>
-                <w:rFonts w:ascii="TH Sarabun New" w:eastAsia="Sarabun" w:hAnsi="TH Sarabun New" w:cs="TH Sarabun New"/>
-                <w:color w:val="000000"/>
-                <w:sz w:val="28"/>
-                <w:szCs w:val="28"/>
-              </w:rPr>
-              <w:t>endfor</w:t>
-            </w:r>
-            <w:proofErr w:type="spellEnd"/>
-            <w:r>
-              <w:rPr>
-                <w:rFonts w:ascii="TH Sarabun New" w:eastAsia="Sarabun" w:hAnsi="TH Sarabun New" w:cs="TH Sarabun New"/>
-                <w:color w:val="000000"/>
-                <w:sz w:val="28"/>
-                <w:szCs w:val="28"/>
-              </w:rPr>
-              <w:t xml:space="preserve"> %}</w:t>
+              <w:t>{%tr endfor %}</w:t>
             </w:r>
           </w:p>
         </w:tc>
@@ -9774,25 +9492,7 @@
                 <w:sz w:val="28"/>
                 <w:szCs w:val="28"/>
               </w:rPr>
-              <w:t>table</w:t>
-            </w:r>
-            <w:proofErr w:type="gramStart"/>
-            <w:r>
-              <w:rPr>
-                <w:rFonts w:ascii="TH Sarabun New" w:hAnsi="TH Sarabun New" w:cs="TH Sarabun New"/>
-                <w:sz w:val="28"/>
-                <w:szCs w:val="28"/>
-              </w:rPr>
-              <w:t>1.Summary.Critical</w:t>
-            </w:r>
-            <w:proofErr w:type="gramEnd"/>
-            <w:r>
-              <w:rPr>
-                <w:rFonts w:ascii="TH Sarabun New" w:hAnsi="TH Sarabun New" w:cs="TH Sarabun New"/>
-                <w:sz w:val="28"/>
-                <w:szCs w:val="28"/>
-              </w:rPr>
-              <w:t>}}</w:t>
+              <w:t>table1.Summary.Critical}}</w:t>
             </w:r>
           </w:p>
         </w:tc>
@@ -9842,25 +9542,7 @@
                 <w:sz w:val="28"/>
                 <w:szCs w:val="28"/>
               </w:rPr>
-              <w:t>table</w:t>
-            </w:r>
-            <w:proofErr w:type="gramStart"/>
-            <w:r>
-              <w:rPr>
-                <w:rFonts w:ascii="TH Sarabun New" w:hAnsi="TH Sarabun New" w:cs="TH Sarabun New"/>
-                <w:sz w:val="28"/>
-                <w:szCs w:val="28"/>
-              </w:rPr>
-              <w:t>1.Summary.High</w:t>
-            </w:r>
-            <w:proofErr w:type="gramEnd"/>
-            <w:r>
-              <w:rPr>
-                <w:rFonts w:ascii="TH Sarabun New" w:hAnsi="TH Sarabun New" w:cs="TH Sarabun New"/>
-                <w:sz w:val="28"/>
-                <w:szCs w:val="28"/>
-              </w:rPr>
-              <w:t>}}</w:t>
+              <w:t>table1.Summary.High}}</w:t>
             </w:r>
           </w:p>
         </w:tc>
@@ -9910,25 +9592,7 @@
                 <w:sz w:val="28"/>
                 <w:szCs w:val="28"/>
               </w:rPr>
-              <w:t>table</w:t>
-            </w:r>
-            <w:proofErr w:type="gramStart"/>
-            <w:r>
-              <w:rPr>
-                <w:rFonts w:ascii="TH Sarabun New" w:hAnsi="TH Sarabun New" w:cs="TH Sarabun New"/>
-                <w:sz w:val="28"/>
-                <w:szCs w:val="28"/>
-              </w:rPr>
-              <w:t>1.Summary.Medium</w:t>
-            </w:r>
-            <w:proofErr w:type="gramEnd"/>
-            <w:r>
-              <w:rPr>
-                <w:rFonts w:ascii="TH Sarabun New" w:hAnsi="TH Sarabun New" w:cs="TH Sarabun New"/>
-                <w:sz w:val="28"/>
-                <w:szCs w:val="28"/>
-              </w:rPr>
-              <w:t>}}</w:t>
+              <w:t>table1.Summary.Medium}}</w:t>
             </w:r>
           </w:p>
         </w:tc>
@@ -9978,25 +9642,7 @@
                 <w:sz w:val="28"/>
                 <w:szCs w:val="28"/>
               </w:rPr>
-              <w:t>table</w:t>
-            </w:r>
-            <w:proofErr w:type="gramStart"/>
-            <w:r>
-              <w:rPr>
-                <w:rFonts w:ascii="TH Sarabun New" w:hAnsi="TH Sarabun New" w:cs="TH Sarabun New"/>
-                <w:sz w:val="28"/>
-                <w:szCs w:val="28"/>
-              </w:rPr>
-              <w:t>1.Summary.Low</w:t>
-            </w:r>
-            <w:proofErr w:type="gramEnd"/>
-            <w:r>
-              <w:rPr>
-                <w:rFonts w:ascii="TH Sarabun New" w:hAnsi="TH Sarabun New" w:cs="TH Sarabun New"/>
-                <w:sz w:val="28"/>
-                <w:szCs w:val="28"/>
-              </w:rPr>
-              <w:t>}}</w:t>
+              <w:t>table1.Summary.Low}}</w:t>
             </w:r>
           </w:p>
         </w:tc>
@@ -10046,25 +9692,7 @@
                 <w:sz w:val="28"/>
                 <w:szCs w:val="28"/>
               </w:rPr>
-              <w:t>table</w:t>
-            </w:r>
-            <w:proofErr w:type="gramStart"/>
-            <w:r>
-              <w:rPr>
-                <w:rFonts w:ascii="TH Sarabun New" w:hAnsi="TH Sarabun New" w:cs="TH Sarabun New"/>
-                <w:sz w:val="28"/>
-                <w:szCs w:val="28"/>
-              </w:rPr>
-              <w:t>1.Summary.Total</w:t>
-            </w:r>
-            <w:proofErr w:type="gramEnd"/>
-            <w:r>
-              <w:rPr>
-                <w:rFonts w:ascii="TH Sarabun New" w:hAnsi="TH Sarabun New" w:cs="TH Sarabun New"/>
-                <w:sz w:val="28"/>
-                <w:szCs w:val="28"/>
-              </w:rPr>
-              <w:t>}}</w:t>
+              <w:t>table1.Summary.Total}}</w:t>
             </w:r>
           </w:p>
         </w:tc>
@@ -10119,10 +9747,10 @@
         <w:tblLook w:val="0400" w:firstRow="0" w:lastRow="0" w:firstColumn="0" w:lastColumn="0" w:noHBand="0" w:noVBand="1"/>
       </w:tblPr>
       <w:tblGrid>
-        <w:gridCol w:w="1165"/>
-        <w:gridCol w:w="1080"/>
-        <w:gridCol w:w="990"/>
-        <w:gridCol w:w="6341"/>
+        <w:gridCol w:w="988"/>
+        <w:gridCol w:w="992"/>
+        <w:gridCol w:w="850"/>
+        <w:gridCol w:w="6746"/>
       </w:tblGrid>
       <w:tr>
         <w:tc>
@@ -10156,7 +9784,7 @@
       <w:tr>
         <w:tc>
           <w:tcPr>
-            <w:tcW w:w="1165" w:type="dxa"/>
+            <w:tcW w:w="988" w:type="dxa"/>
             <w:tcBorders>
               <w:top w:val="single" w:sz="4" w:space="0" w:color="auto"/>
               <w:left w:val="single" w:sz="4" w:space="0" w:color="auto"/>
@@ -10192,7 +9820,7 @@
         </w:tc>
         <w:tc>
           <w:tcPr>
-            <w:tcW w:w="1080" w:type="dxa"/>
+            <w:tcW w:w="992" w:type="dxa"/>
             <w:tcBorders>
               <w:top w:val="single" w:sz="4" w:space="0" w:color="auto"/>
               <w:left w:val="single" w:sz="4" w:space="0" w:color="auto"/>
@@ -10223,7 +9851,7 @@
         </w:tc>
         <w:tc>
           <w:tcPr>
-            <w:tcW w:w="990" w:type="dxa"/>
+            <w:tcW w:w="850" w:type="dxa"/>
             <w:tcBorders>
               <w:top w:val="single" w:sz="4" w:space="0" w:color="auto"/>
               <w:left w:val="single" w:sz="4" w:space="0" w:color="auto"/>
@@ -10259,7 +9887,7 @@
         </w:tc>
         <w:tc>
           <w:tcPr>
-            <w:tcW w:w="6341" w:type="dxa"/>
+            <w:tcW w:w="6746" w:type="dxa"/>
             <w:tcBorders>
               <w:top w:val="single" w:sz="4" w:space="0" w:color="auto"/>
               <w:left w:val="single" w:sz="4" w:space="0" w:color="auto"/>
@@ -10292,7 +9920,7 @@
       <w:tr>
         <w:tc>
           <w:tcPr>
-            <w:tcW w:w="1165" w:type="dxa"/>
+            <w:tcW w:w="988" w:type="dxa"/>
             <w:tcBorders>
               <w:top w:val="single" w:sz="4" w:space="0" w:color="auto"/>
               <w:left w:val="single" w:sz="4" w:space="0" w:color="auto"/>
@@ -10329,7 +9957,7 @@
         </w:tc>
         <w:tc>
           <w:tcPr>
-            <w:tcW w:w="1080" w:type="dxa"/>
+            <w:tcW w:w="992" w:type="dxa"/>
             <w:tcBorders>
               <w:top w:val="single" w:sz="4" w:space="0" w:color="auto"/>
               <w:left w:val="single" w:sz="4" w:space="0" w:color="auto"/>
@@ -10356,69 +9984,13 @@
                 <w:sz w:val="28"/>
                 <w:szCs w:val="28"/>
               </w:rPr>
-              <w:t>{{</w:t>
-            </w:r>
-            <w:proofErr w:type="spellStart"/>
-            <w:proofErr w:type="gramStart"/>
-            <w:r>
-              <w:rPr>
-                <w:rFonts w:ascii="TH Sarabun New" w:hAnsi="TH Sarabun New" w:cs="TH Sarabun New"/>
-                <w:sz w:val="28"/>
-                <w:szCs w:val="28"/>
-              </w:rPr>
-              <w:t>data.risk</w:t>
-            </w:r>
-            <w:proofErr w:type="spellEnd"/>
-            <w:proofErr w:type="gramEnd"/>
-            <w:r>
-              <w:rPr>
-                <w:rFonts w:ascii="TH Sarabun New" w:hAnsi="TH Sarabun New" w:cs="TH Sarabun New"/>
-                <w:sz w:val="28"/>
-                <w:szCs w:val="28"/>
-              </w:rPr>
-              <w:t xml:space="preserve">}}{% </w:t>
-            </w:r>
-            <w:proofErr w:type="spellStart"/>
-            <w:r>
-              <w:rPr>
-                <w:rFonts w:ascii="TH Sarabun New" w:hAnsi="TH Sarabun New" w:cs="TH Sarabun New"/>
-                <w:sz w:val="28"/>
-                <w:szCs w:val="28"/>
-              </w:rPr>
-              <w:t>cellbg</w:t>
-            </w:r>
-            <w:proofErr w:type="spellEnd"/>
-            <w:r>
-              <w:rPr>
-                <w:rFonts w:ascii="TH Sarabun New" w:hAnsi="TH Sarabun New" w:cs="TH Sarabun New"/>
-                <w:sz w:val="28"/>
-                <w:szCs w:val="28"/>
-              </w:rPr>
-              <w:t xml:space="preserve"> </w:t>
-            </w:r>
-            <w:proofErr w:type="spellStart"/>
-            <w:r>
-              <w:rPr>
-                <w:rFonts w:ascii="TH Sarabun New" w:hAnsi="TH Sarabun New" w:cs="TH Sarabun New"/>
-                <w:sz w:val="28"/>
-                <w:szCs w:val="28"/>
-              </w:rPr>
-              <w:t>data.color</w:t>
-            </w:r>
-            <w:proofErr w:type="spellEnd"/>
-            <w:r>
-              <w:rPr>
-                <w:rFonts w:ascii="TH Sarabun New" w:hAnsi="TH Sarabun New" w:cs="TH Sarabun New"/>
-                <w:sz w:val="28"/>
-                <w:szCs w:val="28"/>
-              </w:rPr>
-              <w:t>%}</w:t>
-            </w:r>
-          </w:p>
-        </w:tc>
-        <w:tc>
-          <w:tcPr>
-            <w:tcW w:w="990" w:type="dxa"/>
+              <w:t>{{data.risk}}{% cellbg data.color%}</w:t>
+            </w:r>
+          </w:p>
+        </w:tc>
+        <w:tc>
+          <w:tcPr>
+            <w:tcW w:w="850" w:type="dxa"/>
             <w:tcBorders>
               <w:top w:val="single" w:sz="4" w:space="0" w:color="auto"/>
               <w:left w:val="single" w:sz="4" w:space="0" w:color="auto"/>
@@ -10431,7 +10003,7 @@
           <w:p>
             <w:pPr>
               <w:spacing w:after="0" w:line="240" w:lineRule="auto"/>
-              <w:jc w:val="center"/>
+              <w:jc w:val="left"/>
               <w:rPr>
                 <w:rFonts w:ascii="TH Sarabun New" w:eastAsia="Sarabun" w:hAnsi="TH Sarabun New" w:cs="TH Sarabun New"/>
                 <w:b/>
@@ -10454,13 +10026,14 @@
         </w:tc>
         <w:tc>
           <w:tcPr>
-            <w:tcW w:w="6341" w:type="dxa"/>
+            <w:tcW w:w="6746" w:type="dxa"/>
             <w:tcBorders>
               <w:top w:val="single" w:sz="4" w:space="0" w:color="auto"/>
               <w:left w:val="single" w:sz="4" w:space="0" w:color="auto"/>
               <w:bottom w:val="single" w:sz="4" w:space="0" w:color="auto"/>
               <w:right w:val="single" w:sz="4" w:space="0" w:color="auto"/>
             </w:tcBorders>
+            <w:vAlign w:val="center"/>
           </w:tcPr>
           <w:p>
             <w:pPr>
@@ -10479,27 +10052,7 @@
                 <w:sz w:val="28"/>
                 <w:szCs w:val="28"/>
               </w:rPr>
-              <w:t>{{</w:t>
-            </w:r>
-            <w:proofErr w:type="spellStart"/>
-            <w:proofErr w:type="gramStart"/>
-            <w:r>
-              <w:rPr>
-                <w:rFonts w:ascii="TH Sarabun New" w:hAnsi="TH Sarabun New" w:cs="TH Sarabun New"/>
-                <w:sz w:val="28"/>
-                <w:szCs w:val="28"/>
-              </w:rPr>
-              <w:t>data.port</w:t>
-            </w:r>
-            <w:proofErr w:type="spellEnd"/>
-            <w:proofErr w:type="gramEnd"/>
-            <w:r>
-              <w:rPr>
-                <w:rFonts w:ascii="TH Sarabun New" w:hAnsi="TH Sarabun New" w:cs="TH Sarabun New"/>
-                <w:sz w:val="28"/>
-                <w:szCs w:val="28"/>
-              </w:rPr>
-              <w:t>}}</w:t>
+              <w:t>{{data.port}}</w:t>
             </w:r>
           </w:p>
         </w:tc>
@@ -10507,7 +10060,7 @@
       <w:tr>
         <w:tc>
           <w:tcPr>
-            <w:tcW w:w="1165" w:type="dxa"/>
+            <w:tcW w:w="988" w:type="dxa"/>
             <w:tcBorders>
               <w:top w:val="single" w:sz="4" w:space="0" w:color="auto"/>
               <w:left w:val="single" w:sz="4" w:space="0" w:color="auto"/>
@@ -10544,7 +10097,7 @@
         </w:tc>
         <w:tc>
           <w:tcPr>
-            <w:tcW w:w="8411" w:type="dxa"/>
+            <w:tcW w:w="8588" w:type="dxa"/>
             <w:gridSpan w:val="3"/>
             <w:tcBorders>
               <w:top w:val="single" w:sz="4" w:space="0" w:color="auto"/>
@@ -10579,27 +10132,7 @@
                 <w:sz w:val="28"/>
                 <w:szCs w:val="28"/>
               </w:rPr>
-              <w:t>{{</w:t>
-            </w:r>
-            <w:proofErr w:type="spellStart"/>
-            <w:proofErr w:type="gramStart"/>
-            <w:r>
-              <w:rPr>
-                <w:rFonts w:ascii="TH Sarabun New" w:hAnsi="TH Sarabun New" w:cs="TH Sarabun New"/>
-                <w:sz w:val="28"/>
-                <w:szCs w:val="28"/>
-              </w:rPr>
-              <w:t>data.host</w:t>
-            </w:r>
-            <w:proofErr w:type="spellEnd"/>
-            <w:proofErr w:type="gramEnd"/>
-            <w:r>
-              <w:rPr>
-                <w:rFonts w:ascii="TH Sarabun New" w:hAnsi="TH Sarabun New" w:cs="TH Sarabun New"/>
-                <w:sz w:val="28"/>
-                <w:szCs w:val="28"/>
-              </w:rPr>
-              <w:t>}}</w:t>
+              <w:t>{{data.host}}</w:t>
             </w:r>
           </w:p>
         </w:tc>
@@ -10607,7 +10140,7 @@
       <w:tr>
         <w:tc>
           <w:tcPr>
-            <w:tcW w:w="1165" w:type="dxa"/>
+            <w:tcW w:w="988" w:type="dxa"/>
             <w:tcBorders>
               <w:top w:val="single" w:sz="4" w:space="0" w:color="auto"/>
               <w:left w:val="single" w:sz="4" w:space="0" w:color="auto"/>
@@ -10644,7 +10177,7 @@
         </w:tc>
         <w:tc>
           <w:tcPr>
-            <w:tcW w:w="8411" w:type="dxa"/>
+            <w:tcW w:w="8588" w:type="dxa"/>
             <w:gridSpan w:val="3"/>
             <w:tcBorders>
               <w:top w:val="single" w:sz="4" w:space="0" w:color="auto"/>
@@ -10679,27 +10212,7 @@
                 <w:sz w:val="28"/>
                 <w:szCs w:val="28"/>
               </w:rPr>
-              <w:t>{{</w:t>
-            </w:r>
-            <w:proofErr w:type="spellStart"/>
-            <w:proofErr w:type="gramStart"/>
-            <w:r>
-              <w:rPr>
-                <w:rFonts w:ascii="TH Sarabun New" w:hAnsi="TH Sarabun New" w:cs="TH Sarabun New"/>
-                <w:sz w:val="28"/>
-                <w:szCs w:val="28"/>
-              </w:rPr>
-              <w:t>data.description</w:t>
-            </w:r>
-            <w:proofErr w:type="spellEnd"/>
-            <w:proofErr w:type="gramEnd"/>
-            <w:r>
-              <w:rPr>
-                <w:rFonts w:ascii="TH Sarabun New" w:hAnsi="TH Sarabun New" w:cs="TH Sarabun New"/>
-                <w:sz w:val="28"/>
-                <w:szCs w:val="28"/>
-              </w:rPr>
-              <w:t>}}</w:t>
+              <w:t>{{data.description}}</w:t>
             </w:r>
           </w:p>
         </w:tc>
@@ -10707,7 +10220,7 @@
       <w:tr>
         <w:tc>
           <w:tcPr>
-            <w:tcW w:w="1165" w:type="dxa"/>
+            <w:tcW w:w="988" w:type="dxa"/>
             <w:tcBorders>
               <w:top w:val="single" w:sz="4" w:space="0" w:color="auto"/>
               <w:left w:val="single" w:sz="4" w:space="0" w:color="auto"/>
@@ -10744,7 +10257,7 @@
         </w:tc>
         <w:tc>
           <w:tcPr>
-            <w:tcW w:w="8411" w:type="dxa"/>
+            <w:tcW w:w="8588" w:type="dxa"/>
             <w:gridSpan w:val="3"/>
             <w:tcBorders>
               <w:top w:val="single" w:sz="4" w:space="0" w:color="auto"/>
@@ -10780,27 +10293,7 @@
                 <w:sz w:val="28"/>
                 <w:szCs w:val="28"/>
               </w:rPr>
-              <w:t>{{</w:t>
-            </w:r>
-            <w:proofErr w:type="spellStart"/>
-            <w:proofErr w:type="gramStart"/>
-            <w:r>
-              <w:rPr>
-                <w:rFonts w:ascii="TH Sarabun New" w:hAnsi="TH Sarabun New" w:cs="TH Sarabun New"/>
-                <w:sz w:val="28"/>
-                <w:szCs w:val="28"/>
-              </w:rPr>
-              <w:t>data.solution</w:t>
-            </w:r>
-            <w:proofErr w:type="spellEnd"/>
-            <w:proofErr w:type="gramEnd"/>
-            <w:r>
-              <w:rPr>
-                <w:rFonts w:ascii="TH Sarabun New" w:hAnsi="TH Sarabun New" w:cs="TH Sarabun New"/>
-                <w:sz w:val="28"/>
-                <w:szCs w:val="28"/>
-              </w:rPr>
-              <w:t>}}</w:t>
+              <w:t>{{data.solution}}</w:t>
             </w:r>
           </w:p>
         </w:tc>
@@ -10808,7 +10301,7 @@
       <w:tr>
         <w:tc>
           <w:tcPr>
-            <w:tcW w:w="1165" w:type="dxa"/>
+            <w:tcW w:w="988" w:type="dxa"/>
             <w:tcBorders>
               <w:top w:val="single" w:sz="4" w:space="0" w:color="auto"/>
               <w:left w:val="single" w:sz="4" w:space="0" w:color="auto"/>
@@ -10845,7 +10338,7 @@
         </w:tc>
         <w:tc>
           <w:tcPr>
-            <w:tcW w:w="8411" w:type="dxa"/>
+            <w:tcW w:w="8588" w:type="dxa"/>
             <w:gridSpan w:val="3"/>
             <w:tcBorders>
               <w:top w:val="single" w:sz="4" w:space="0" w:color="auto"/>
@@ -10870,27 +10363,7 @@
                 <w:sz w:val="28"/>
                 <w:szCs w:val="28"/>
               </w:rPr>
-              <w:t>{{</w:t>
-            </w:r>
-            <w:proofErr w:type="spellStart"/>
-            <w:proofErr w:type="gramStart"/>
-            <w:r>
-              <w:rPr>
-                <w:rFonts w:ascii="TH Sarabun New" w:hAnsi="TH Sarabun New" w:cs="TH Sarabun New"/>
-                <w:sz w:val="28"/>
-                <w:szCs w:val="28"/>
-              </w:rPr>
-              <w:t>data.remark</w:t>
-            </w:r>
-            <w:proofErr w:type="spellEnd"/>
-            <w:proofErr w:type="gramEnd"/>
-            <w:r>
-              <w:rPr>
-                <w:rFonts w:ascii="TH Sarabun New" w:hAnsi="TH Sarabun New" w:cs="TH Sarabun New"/>
-                <w:sz w:val="28"/>
-                <w:szCs w:val="28"/>
-              </w:rPr>
-              <w:t>}}</w:t>
+              <w:t>{{data.remark}}</w:t>
             </w:r>
           </w:p>
         </w:tc>
@@ -10946,25 +10419,7 @@
                 <w:sz w:val="28"/>
                 <w:szCs w:val="28"/>
               </w:rPr>
-              <w:t xml:space="preserve">{%tr </w:t>
-            </w:r>
-            <w:proofErr w:type="spellStart"/>
-            <w:r>
-              <w:rPr>
-                <w:rFonts w:ascii="TH Sarabun New" w:hAnsi="TH Sarabun New" w:cs="TH Sarabun New"/>
-                <w:sz w:val="28"/>
-                <w:szCs w:val="28"/>
-              </w:rPr>
-              <w:t>endfor</w:t>
-            </w:r>
-            <w:proofErr w:type="spellEnd"/>
-            <w:r>
-              <w:rPr>
-                <w:rFonts w:ascii="TH Sarabun New" w:hAnsi="TH Sarabun New" w:cs="TH Sarabun New"/>
-                <w:sz w:val="28"/>
-                <w:szCs w:val="28"/>
-              </w:rPr>
-              <w:t xml:space="preserve"> %}</w:t>
+              <w:t>{%tr endfor %}</w:t>
             </w:r>
           </w:p>
         </w:tc>
@@ -11451,7 +10906,8 @@
       <w:tr>
         <w:tc>
           <w:tcPr>
-            <w:tcW w:w="540" w:type="dxa"/>
+            <w:tcW w:w="13860" w:type="dxa"/>
+            <w:gridSpan w:val="5"/>
             <w:vAlign w:val="center"/>
           </w:tcPr>
           <w:p>
@@ -11470,17 +10926,34 @@
             <w:r>
               <w:rPr>
                 <w:rFonts w:ascii="TH Sarabun New" w:eastAsia="Sarabun" w:hAnsi="TH Sarabun New" w:cs="TH Sarabun New"/>
-                <w:color w:val="000000"/>
-                <w:sz w:val="28"/>
-                <w:szCs w:val="28"/>
-              </w:rPr>
-              <w:t>1</w:t>
-            </w:r>
-          </w:p>
-        </w:tc>
-        <w:tc>
-          <w:tcPr>
-            <w:tcW w:w="2970" w:type="dxa"/>
+                <w:sz w:val="28"/>
+                <w:szCs w:val="28"/>
+              </w:rPr>
+              <w:t xml:space="preserve">{%tr for data in  </w:t>
+            </w:r>
+            <w:r>
+              <w:rPr>
+                <w:rFonts w:ascii="TH Sarabun New" w:eastAsia="Sarabun" w:hAnsi="TH Sarabun New" w:cs="TH Sarabun New"/>
+                <w:sz w:val="28"/>
+                <w:szCs w:val="28"/>
+              </w:rPr>
+              <w:t>contents_ip_burp</w:t>
+            </w:r>
+            <w:r>
+              <w:rPr>
+                <w:rFonts w:ascii="TH Sarabun New" w:eastAsia="Sarabun" w:hAnsi="TH Sarabun New" w:cs="TH Sarabun New"/>
+                <w:sz w:val="28"/>
+                <w:szCs w:val="28"/>
+              </w:rPr>
+              <w:t>%}</w:t>
+            </w:r>
+          </w:p>
+        </w:tc>
+      </w:tr>
+      <w:tr>
+        <w:tc>
+          <w:tcPr>
+            <w:tcW w:w="540" w:type="dxa"/>
             <w:vAlign w:val="center"/>
           </w:tcPr>
           <w:p>
@@ -11499,16 +10972,17 @@
             <w:r>
               <w:rPr>
                 <w:rFonts w:ascii="TH Sarabun New" w:eastAsia="Sarabun" w:hAnsi="TH Sarabun New" w:cs="TH Sarabun New"/>
-                <w:sz w:val="28"/>
-                <w:szCs w:val="28"/>
-              </w:rPr>
-              <w:t>https://example.com</w:t>
-            </w:r>
-          </w:p>
-        </w:tc>
-        <w:tc>
-          <w:tcPr>
-            <w:tcW w:w="2250" w:type="dxa"/>
+                <w:color w:val="000000"/>
+                <w:sz w:val="28"/>
+                <w:szCs w:val="28"/>
+              </w:rPr>
+              <w:t>{{data.no}}</w:t>
+            </w:r>
+          </w:p>
+        </w:tc>
+        <w:tc>
+          <w:tcPr>
+            <w:tcW w:w="2970" w:type="dxa"/>
             <w:vAlign w:val="center"/>
           </w:tcPr>
           <w:p>
@@ -11527,16 +11001,17 @@
             <w:r>
               <w:rPr>
                 <w:rFonts w:ascii="TH Sarabun New" w:eastAsia="Sarabun" w:hAnsi="TH Sarabun New" w:cs="TH Sarabun New"/>
-                <w:sz w:val="28"/>
-                <w:szCs w:val="28"/>
-              </w:rPr>
-              <w:t>123.123.123.123</w:t>
-            </w:r>
-          </w:p>
-        </w:tc>
-        <w:tc>
-          <w:tcPr>
-            <w:tcW w:w="2430" w:type="dxa"/>
+                <w:color w:val="000000"/>
+                <w:sz w:val="28"/>
+                <w:szCs w:val="28"/>
+              </w:rPr>
+              <w:t>{{data.url}}</w:t>
+            </w:r>
+          </w:p>
+        </w:tc>
+        <w:tc>
+          <w:tcPr>
+            <w:tcW w:w="2250" w:type="dxa"/>
             <w:vAlign w:val="center"/>
           </w:tcPr>
           <w:p>
@@ -11559,13 +11034,14 @@
                 <w:sz w:val="28"/>
                 <w:szCs w:val="28"/>
               </w:rPr>
-              <w:t>Ubuntu 20</w:t>
-            </w:r>
-          </w:p>
-        </w:tc>
-        <w:tc>
-          <w:tcPr>
-            <w:tcW w:w="5670" w:type="dxa"/>
+              <w:t>{{data.ip}}</w:t>
+            </w:r>
+          </w:p>
+        </w:tc>
+        <w:tc>
+          <w:tcPr>
+            <w:tcW w:w="2430" w:type="dxa"/>
+            <w:shd w:val="clear" w:color="auto" w:fill="000000" w:themeFill="text1"/>
             <w:vAlign w:val="center"/>
           </w:tcPr>
           <w:p>
@@ -11584,10 +11060,71 @@
             <w:r>
               <w:rPr>
                 <w:rFonts w:ascii="TH Sarabun New" w:eastAsia="Sarabun" w:hAnsi="TH Sarabun New" w:cs="TH Sarabun New"/>
-                <w:sz w:val="28"/>
-                <w:szCs w:val="28"/>
-              </w:rPr>
-              <w:t>TCP 22, 53, 80, 113, 123, 443, 2000, 4118, 4119, 4120, 4121, 4122, 4444, 5000, 5060, 8008, 8082</w:t>
+                <w:color w:val="000000"/>
+                <w:sz w:val="28"/>
+                <w:szCs w:val="28"/>
+              </w:rPr>
+              <w:t>Ubuntu 20</w:t>
+            </w:r>
+          </w:p>
+        </w:tc>
+        <w:tc>
+          <w:tcPr>
+            <w:tcW w:w="5670" w:type="dxa"/>
+            <w:vAlign w:val="center"/>
+          </w:tcPr>
+          <w:p>
+            <w:pPr>
+              <w:tabs>
+                <w:tab w:val="left" w:pos="1440"/>
+              </w:tabs>
+              <w:spacing w:after="0" w:line="240" w:lineRule="auto"/>
+              <w:jc w:val="center"/>
+              <w:rPr>
+                <w:rFonts w:ascii="TH Sarabun New" w:eastAsia="Sarabun" w:hAnsi="TH Sarabun New" w:cs="TH Sarabun New"/>
+                <w:sz w:val="28"/>
+                <w:szCs w:val="28"/>
+              </w:rPr>
+            </w:pPr>
+            <w:r>
+              <w:rPr>
+                <w:rFonts w:ascii="TH Sarabun New" w:eastAsia="Sarabun" w:hAnsi="TH Sarabun New" w:cs="TH Sarabun New"/>
+                <w:color w:val="000000"/>
+                <w:sz w:val="28"/>
+                <w:szCs w:val="28"/>
+              </w:rPr>
+              <w:t>{{data.port}}</w:t>
+            </w:r>
+          </w:p>
+        </w:tc>
+      </w:tr>
+      <w:tr>
+        <w:tc>
+          <w:tcPr>
+            <w:tcW w:w="13860" w:type="dxa"/>
+            <w:gridSpan w:val="5"/>
+            <w:vAlign w:val="center"/>
+          </w:tcPr>
+          <w:p>
+            <w:pPr>
+              <w:tabs>
+                <w:tab w:val="left" w:pos="1440"/>
+              </w:tabs>
+              <w:spacing w:after="0" w:line="240" w:lineRule="auto"/>
+              <w:jc w:val="center"/>
+              <w:rPr>
+                <w:rFonts w:ascii="TH Sarabun New" w:eastAsia="Sarabun" w:hAnsi="TH Sarabun New" w:cs="TH Sarabun New"/>
+                <w:sz w:val="28"/>
+                <w:szCs w:val="28"/>
+              </w:rPr>
+            </w:pPr>
+            <w:r>
+              <w:rPr>
+                <w:rFonts w:ascii="TH Sarabun New" w:eastAsia="Sarabun" w:hAnsi="TH Sarabun New" w:cs="TH Sarabun New"/>
+                <w:sz w:val="28"/>
+                <w:szCs w:val="28"/>
+              </w:rPr>
+              <w:t>{%tr endfor %}</w:t>
             </w:r>
           </w:p>
         </w:tc>
@@ -12208,27 +11745,7 @@
                 <w:sz w:val="28"/>
                 <w:szCs w:val="28"/>
               </w:rPr>
-              <w:t>table</w:t>
-            </w:r>
-            <w:proofErr w:type="gramStart"/>
-            <w:r>
-              <w:rPr>
-                <w:rFonts w:ascii="TH Sarabun New" w:eastAsia="Sarabun" w:hAnsi="TH Sarabun New" w:cs="TH Sarabun New"/>
-                <w:color w:val="000000"/>
-                <w:sz w:val="28"/>
-                <w:szCs w:val="28"/>
-              </w:rPr>
-              <w:t>1.Group</w:t>
-            </w:r>
-            <w:proofErr w:type="gramEnd"/>
-            <w:r>
-              <w:rPr>
-                <w:rFonts w:ascii="TH Sarabun New" w:eastAsia="Sarabun" w:hAnsi="TH Sarabun New" w:cs="TH Sarabun New"/>
-                <w:color w:val="000000"/>
-                <w:sz w:val="28"/>
-                <w:szCs w:val="28"/>
-              </w:rPr>
-              <w:t xml:space="preserve"> %}</w:t>
+              <w:t>table1.Group %}</w:t>
             </w:r>
           </w:p>
         </w:tc>
@@ -12246,45 +11763,26 @@
               <w:bottom w:val="single" w:sz="4" w:space="0" w:color="000000"/>
               <w:right w:val="single" w:sz="4" w:space="0" w:color="000000"/>
             </w:tcBorders>
-          </w:tcPr>
-          <w:p>
-            <w:pPr>
-              <w:spacing w:after="0" w:line="240" w:lineRule="auto"/>
-              <w:jc w:val="center"/>
-              <w:rPr>
-                <w:rFonts w:ascii="TH Sarabun New" w:eastAsia="Sarabun" w:hAnsi="TH Sarabun New" w:cs="TH Sarabun New"/>
-                <w:color w:val="000000"/>
-                <w:sz w:val="28"/>
-                <w:szCs w:val="28"/>
-              </w:rPr>
-            </w:pPr>
-            <w:r>
-              <w:rPr>
-                <w:rFonts w:ascii="TH Sarabun New" w:hAnsi="TH Sarabun New" w:cs="TH Sarabun New"/>
-                <w:sz w:val="28"/>
-                <w:szCs w:val="28"/>
-              </w:rPr>
-              <w:t>{{</w:t>
-            </w:r>
-            <w:proofErr w:type="spellStart"/>
-            <w:proofErr w:type="gramStart"/>
-            <w:r>
-              <w:rPr>
-                <w:rFonts w:ascii="TH Sarabun New" w:hAnsi="TH Sarabun New" w:cs="TH Sarabun New"/>
-                <w:sz w:val="28"/>
-                <w:szCs w:val="28"/>
-              </w:rPr>
-              <w:t>data.No</w:t>
-            </w:r>
-            <w:proofErr w:type="spellEnd"/>
-            <w:proofErr w:type="gramEnd"/>
-            <w:r>
-              <w:rPr>
-                <w:rFonts w:ascii="TH Sarabun New" w:hAnsi="TH Sarabun New" w:cs="TH Sarabun New"/>
-                <w:sz w:val="28"/>
-                <w:szCs w:val="28"/>
-              </w:rPr>
-              <w:t xml:space="preserve"> }}</w:t>
+            <w:vAlign w:val="center"/>
+          </w:tcPr>
+          <w:p>
+            <w:pPr>
+              <w:spacing w:after="0" w:line="240" w:lineRule="auto"/>
+              <w:jc w:val="center"/>
+              <w:rPr>
+                <w:rFonts w:ascii="TH Sarabun New" w:eastAsia="Sarabun" w:hAnsi="TH Sarabun New" w:cs="TH Sarabun New"/>
+                <w:color w:val="000000"/>
+                <w:sz w:val="28"/>
+                <w:szCs w:val="28"/>
+              </w:rPr>
+            </w:pPr>
+            <w:r>
+              <w:rPr>
+                <w:rFonts w:ascii="TH Sarabun New" w:hAnsi="TH Sarabun New" w:cs="TH Sarabun New"/>
+                <w:sz w:val="28"/>
+                <w:szCs w:val="28"/>
+              </w:rPr>
+              <w:t>{{data.No }}</w:t>
             </w:r>
           </w:p>
         </w:tc>
@@ -12297,6 +11795,7 @@
               <w:bottom w:val="single" w:sz="4" w:space="0" w:color="000000"/>
               <w:right w:val="single" w:sz="4" w:space="0" w:color="000000"/>
             </w:tcBorders>
+            <w:vAlign w:val="center"/>
           </w:tcPr>
           <w:p>
             <w:pPr>
@@ -12337,6 +11836,7 @@
               <w:bottom w:val="single" w:sz="4" w:space="0" w:color="000000"/>
               <w:right w:val="single" w:sz="4" w:space="0" w:color="000000"/>
             </w:tcBorders>
+            <w:vAlign w:val="center"/>
           </w:tcPr>
           <w:p>
             <w:pPr>
@@ -12358,27 +11858,7 @@
                 <w:sz w:val="28"/>
                 <w:szCs w:val="28"/>
               </w:rPr>
-              <w:t>{{</w:t>
-            </w:r>
-            <w:proofErr w:type="spellStart"/>
-            <w:proofErr w:type="gramStart"/>
-            <w:r>
-              <w:rPr>
-                <w:rFonts w:ascii="TH Sarabun New" w:hAnsi="TH Sarabun New" w:cs="TH Sarabun New"/>
-                <w:sz w:val="28"/>
-                <w:szCs w:val="28"/>
-              </w:rPr>
-              <w:t>data.Name</w:t>
-            </w:r>
-            <w:proofErr w:type="spellEnd"/>
-            <w:proofErr w:type="gramEnd"/>
-            <w:r>
-              <w:rPr>
-                <w:rFonts w:ascii="TH Sarabun New" w:hAnsi="TH Sarabun New" w:cs="TH Sarabun New"/>
-                <w:sz w:val="28"/>
-                <w:szCs w:val="28"/>
-              </w:rPr>
-              <w:t xml:space="preserve"> }}</w:t>
+              <w:t>{{data.Name }}</w:t>
             </w:r>
           </w:p>
         </w:tc>
@@ -12391,45 +11871,26 @@
               <w:bottom w:val="single" w:sz="4" w:space="0" w:color="000000"/>
               <w:right w:val="single" w:sz="4" w:space="0" w:color="000000"/>
             </w:tcBorders>
-          </w:tcPr>
-          <w:p>
-            <w:pPr>
-              <w:spacing w:after="0" w:line="240" w:lineRule="auto"/>
-              <w:jc w:val="center"/>
-              <w:rPr>
-                <w:rFonts w:ascii="TH Sarabun New" w:eastAsia="Sarabun" w:hAnsi="TH Sarabun New" w:cs="TH Sarabun New"/>
-                <w:color w:val="000000"/>
-                <w:sz w:val="28"/>
-                <w:szCs w:val="28"/>
-              </w:rPr>
-            </w:pPr>
-            <w:r>
-              <w:rPr>
-                <w:rFonts w:ascii="TH Sarabun New" w:hAnsi="TH Sarabun New" w:cs="TH Sarabun New"/>
-                <w:sz w:val="28"/>
-                <w:szCs w:val="28"/>
-              </w:rPr>
-              <w:t>{{</w:t>
-            </w:r>
-            <w:proofErr w:type="spellStart"/>
-            <w:proofErr w:type="gramStart"/>
-            <w:r>
-              <w:rPr>
-                <w:rFonts w:ascii="TH Sarabun New" w:hAnsi="TH Sarabun New" w:cs="TH Sarabun New"/>
-                <w:sz w:val="28"/>
-                <w:szCs w:val="28"/>
-              </w:rPr>
-              <w:t>data.Critical</w:t>
-            </w:r>
-            <w:proofErr w:type="spellEnd"/>
-            <w:proofErr w:type="gramEnd"/>
-            <w:r>
-              <w:rPr>
-                <w:rFonts w:ascii="TH Sarabun New" w:hAnsi="TH Sarabun New" w:cs="TH Sarabun New"/>
-                <w:sz w:val="28"/>
-                <w:szCs w:val="28"/>
-              </w:rPr>
-              <w:t>}}</w:t>
+            <w:vAlign w:val="center"/>
+          </w:tcPr>
+          <w:p>
+            <w:pPr>
+              <w:spacing w:after="0" w:line="240" w:lineRule="auto"/>
+              <w:jc w:val="center"/>
+              <w:rPr>
+                <w:rFonts w:ascii="TH Sarabun New" w:eastAsia="Sarabun" w:hAnsi="TH Sarabun New" w:cs="TH Sarabun New"/>
+                <w:color w:val="000000"/>
+                <w:sz w:val="28"/>
+                <w:szCs w:val="28"/>
+              </w:rPr>
+            </w:pPr>
+            <w:r>
+              <w:rPr>
+                <w:rFonts w:ascii="TH Sarabun New" w:hAnsi="TH Sarabun New" w:cs="TH Sarabun New"/>
+                <w:sz w:val="28"/>
+                <w:szCs w:val="28"/>
+              </w:rPr>
+              <w:t>{{data.Critical}}</w:t>
             </w:r>
           </w:p>
         </w:tc>
@@ -12442,45 +11903,26 @@
               <w:bottom w:val="single" w:sz="4" w:space="0" w:color="000000"/>
               <w:right w:val="single" w:sz="4" w:space="0" w:color="000000"/>
             </w:tcBorders>
-          </w:tcPr>
-          <w:p>
-            <w:pPr>
-              <w:spacing w:after="0" w:line="240" w:lineRule="auto"/>
-              <w:jc w:val="center"/>
-              <w:rPr>
-                <w:rFonts w:ascii="TH Sarabun New" w:eastAsia="Sarabun" w:hAnsi="TH Sarabun New" w:cs="TH Sarabun New"/>
-                <w:color w:val="000000"/>
-                <w:sz w:val="28"/>
-                <w:szCs w:val="28"/>
-              </w:rPr>
-            </w:pPr>
-            <w:r>
-              <w:rPr>
-                <w:rFonts w:ascii="TH Sarabun New" w:hAnsi="TH Sarabun New" w:cs="TH Sarabun New"/>
-                <w:sz w:val="28"/>
-                <w:szCs w:val="28"/>
-              </w:rPr>
-              <w:t>{{</w:t>
-            </w:r>
-            <w:proofErr w:type="spellStart"/>
-            <w:proofErr w:type="gramStart"/>
-            <w:r>
-              <w:rPr>
-                <w:rFonts w:ascii="TH Sarabun New" w:hAnsi="TH Sarabun New" w:cs="TH Sarabun New"/>
-                <w:sz w:val="28"/>
-                <w:szCs w:val="28"/>
-              </w:rPr>
-              <w:t>data.High</w:t>
-            </w:r>
-            <w:proofErr w:type="spellEnd"/>
-            <w:proofErr w:type="gramEnd"/>
-            <w:r>
-              <w:rPr>
-                <w:rFonts w:ascii="TH Sarabun New" w:hAnsi="TH Sarabun New" w:cs="TH Sarabun New"/>
-                <w:sz w:val="28"/>
-                <w:szCs w:val="28"/>
-              </w:rPr>
-              <w:t>}}</w:t>
+            <w:vAlign w:val="center"/>
+          </w:tcPr>
+          <w:p>
+            <w:pPr>
+              <w:spacing w:after="0" w:line="240" w:lineRule="auto"/>
+              <w:jc w:val="center"/>
+              <w:rPr>
+                <w:rFonts w:ascii="TH Sarabun New" w:eastAsia="Sarabun" w:hAnsi="TH Sarabun New" w:cs="TH Sarabun New"/>
+                <w:color w:val="000000"/>
+                <w:sz w:val="28"/>
+                <w:szCs w:val="28"/>
+              </w:rPr>
+            </w:pPr>
+            <w:r>
+              <w:rPr>
+                <w:rFonts w:ascii="TH Sarabun New" w:hAnsi="TH Sarabun New" w:cs="TH Sarabun New"/>
+                <w:sz w:val="28"/>
+                <w:szCs w:val="28"/>
+              </w:rPr>
+              <w:t>{{data.High}}</w:t>
             </w:r>
           </w:p>
         </w:tc>
@@ -12493,45 +11935,26 @@
               <w:bottom w:val="single" w:sz="4" w:space="0" w:color="000000"/>
               <w:right w:val="single" w:sz="4" w:space="0" w:color="000000"/>
             </w:tcBorders>
-          </w:tcPr>
-          <w:p>
-            <w:pPr>
-              <w:spacing w:after="0" w:line="240" w:lineRule="auto"/>
-              <w:jc w:val="center"/>
-              <w:rPr>
-                <w:rFonts w:ascii="TH Sarabun New" w:eastAsia="Sarabun" w:hAnsi="TH Sarabun New" w:cs="TH Sarabun New"/>
-                <w:color w:val="000000"/>
-                <w:sz w:val="28"/>
-                <w:szCs w:val="28"/>
-              </w:rPr>
-            </w:pPr>
-            <w:r>
-              <w:rPr>
-                <w:rFonts w:ascii="TH Sarabun New" w:hAnsi="TH Sarabun New" w:cs="TH Sarabun New"/>
-                <w:sz w:val="28"/>
-                <w:szCs w:val="28"/>
-              </w:rPr>
-              <w:t>{{</w:t>
-            </w:r>
-            <w:proofErr w:type="spellStart"/>
-            <w:proofErr w:type="gramStart"/>
-            <w:r>
-              <w:rPr>
-                <w:rFonts w:ascii="TH Sarabun New" w:hAnsi="TH Sarabun New" w:cs="TH Sarabun New"/>
-                <w:sz w:val="28"/>
-                <w:szCs w:val="28"/>
-              </w:rPr>
-              <w:t>data.Medium</w:t>
-            </w:r>
-            <w:proofErr w:type="spellEnd"/>
-            <w:proofErr w:type="gramEnd"/>
-            <w:r>
-              <w:rPr>
-                <w:rFonts w:ascii="TH Sarabun New" w:hAnsi="TH Sarabun New" w:cs="TH Sarabun New"/>
-                <w:sz w:val="28"/>
-                <w:szCs w:val="28"/>
-              </w:rPr>
-              <w:t>}}</w:t>
+            <w:vAlign w:val="center"/>
+          </w:tcPr>
+          <w:p>
+            <w:pPr>
+              <w:spacing w:after="0" w:line="240" w:lineRule="auto"/>
+              <w:jc w:val="center"/>
+              <w:rPr>
+                <w:rFonts w:ascii="TH Sarabun New" w:eastAsia="Sarabun" w:hAnsi="TH Sarabun New" w:cs="TH Sarabun New"/>
+                <w:color w:val="000000"/>
+                <w:sz w:val="28"/>
+                <w:szCs w:val="28"/>
+              </w:rPr>
+            </w:pPr>
+            <w:r>
+              <w:rPr>
+                <w:rFonts w:ascii="TH Sarabun New" w:hAnsi="TH Sarabun New" w:cs="TH Sarabun New"/>
+                <w:sz w:val="28"/>
+                <w:szCs w:val="28"/>
+              </w:rPr>
+              <w:t>{{data.Medium}}</w:t>
             </w:r>
           </w:p>
         </w:tc>
@@ -12544,45 +11967,26 @@
               <w:bottom w:val="single" w:sz="4" w:space="0" w:color="000000"/>
               <w:right w:val="single" w:sz="4" w:space="0" w:color="000000"/>
             </w:tcBorders>
-          </w:tcPr>
-          <w:p>
-            <w:pPr>
-              <w:spacing w:after="0" w:line="240" w:lineRule="auto"/>
-              <w:jc w:val="center"/>
-              <w:rPr>
-                <w:rFonts w:ascii="TH Sarabun New" w:eastAsia="Sarabun" w:hAnsi="TH Sarabun New" w:cs="TH Sarabun New"/>
-                <w:color w:val="000000"/>
-                <w:sz w:val="28"/>
-                <w:szCs w:val="28"/>
-              </w:rPr>
-            </w:pPr>
-            <w:r>
-              <w:rPr>
-                <w:rFonts w:ascii="TH Sarabun New" w:hAnsi="TH Sarabun New" w:cs="TH Sarabun New"/>
-                <w:sz w:val="28"/>
-                <w:szCs w:val="28"/>
-              </w:rPr>
-              <w:t>{{</w:t>
-            </w:r>
-            <w:proofErr w:type="spellStart"/>
-            <w:proofErr w:type="gramStart"/>
-            <w:r>
-              <w:rPr>
-                <w:rFonts w:ascii="TH Sarabun New" w:hAnsi="TH Sarabun New" w:cs="TH Sarabun New"/>
-                <w:sz w:val="28"/>
-                <w:szCs w:val="28"/>
-              </w:rPr>
-              <w:t>data.Low</w:t>
-            </w:r>
-            <w:proofErr w:type="spellEnd"/>
-            <w:proofErr w:type="gramEnd"/>
-            <w:r>
-              <w:rPr>
-                <w:rFonts w:ascii="TH Sarabun New" w:hAnsi="TH Sarabun New" w:cs="TH Sarabun New"/>
-                <w:sz w:val="28"/>
-                <w:szCs w:val="28"/>
-              </w:rPr>
-              <w:t>}}</w:t>
+            <w:vAlign w:val="center"/>
+          </w:tcPr>
+          <w:p>
+            <w:pPr>
+              <w:spacing w:after="0" w:line="240" w:lineRule="auto"/>
+              <w:jc w:val="center"/>
+              <w:rPr>
+                <w:rFonts w:ascii="TH Sarabun New" w:eastAsia="Sarabun" w:hAnsi="TH Sarabun New" w:cs="TH Sarabun New"/>
+                <w:color w:val="000000"/>
+                <w:sz w:val="28"/>
+                <w:szCs w:val="28"/>
+              </w:rPr>
+            </w:pPr>
+            <w:r>
+              <w:rPr>
+                <w:rFonts w:ascii="TH Sarabun New" w:hAnsi="TH Sarabun New" w:cs="TH Sarabun New"/>
+                <w:sz w:val="28"/>
+                <w:szCs w:val="28"/>
+              </w:rPr>
+              <w:t>{{data.Low}}</w:t>
             </w:r>
           </w:p>
         </w:tc>
@@ -12595,45 +11999,26 @@
               <w:bottom w:val="single" w:sz="4" w:space="0" w:color="000000"/>
               <w:right w:val="single" w:sz="4" w:space="0" w:color="000000"/>
             </w:tcBorders>
-          </w:tcPr>
-          <w:p>
-            <w:pPr>
-              <w:spacing w:after="0" w:line="240" w:lineRule="auto"/>
-              <w:jc w:val="center"/>
-              <w:rPr>
-                <w:rFonts w:ascii="TH Sarabun New" w:eastAsia="Sarabun" w:hAnsi="TH Sarabun New" w:cs="TH Sarabun New"/>
-                <w:color w:val="000000"/>
-                <w:sz w:val="28"/>
-                <w:szCs w:val="28"/>
-              </w:rPr>
-            </w:pPr>
-            <w:r>
-              <w:rPr>
-                <w:rFonts w:ascii="TH Sarabun New" w:hAnsi="TH Sarabun New" w:cs="TH Sarabun New"/>
-                <w:sz w:val="28"/>
-                <w:szCs w:val="28"/>
-              </w:rPr>
-              <w:t>{{</w:t>
-            </w:r>
-            <w:proofErr w:type="spellStart"/>
-            <w:proofErr w:type="gramStart"/>
-            <w:r>
-              <w:rPr>
-                <w:rFonts w:ascii="TH Sarabun New" w:hAnsi="TH Sarabun New" w:cs="TH Sarabun New"/>
-                <w:sz w:val="28"/>
-                <w:szCs w:val="28"/>
-              </w:rPr>
-              <w:t>data.Total</w:t>
-            </w:r>
-            <w:proofErr w:type="spellEnd"/>
-            <w:proofErr w:type="gramEnd"/>
-            <w:r>
-              <w:rPr>
-                <w:rFonts w:ascii="TH Sarabun New" w:hAnsi="TH Sarabun New" w:cs="TH Sarabun New"/>
-                <w:sz w:val="28"/>
-                <w:szCs w:val="28"/>
-              </w:rPr>
-              <w:t>}}</w:t>
+            <w:vAlign w:val="center"/>
+          </w:tcPr>
+          <w:p>
+            <w:pPr>
+              <w:spacing w:after="0" w:line="240" w:lineRule="auto"/>
+              <w:jc w:val="center"/>
+              <w:rPr>
+                <w:rFonts w:ascii="TH Sarabun New" w:eastAsia="Sarabun" w:hAnsi="TH Sarabun New" w:cs="TH Sarabun New"/>
+                <w:color w:val="000000"/>
+                <w:sz w:val="28"/>
+                <w:szCs w:val="28"/>
+              </w:rPr>
+            </w:pPr>
+            <w:r>
+              <w:rPr>
+                <w:rFonts w:ascii="TH Sarabun New" w:hAnsi="TH Sarabun New" w:cs="TH Sarabun New"/>
+                <w:sz w:val="28"/>
+                <w:szCs w:val="28"/>
+              </w:rPr>
+              <w:t>{{data.Total}}</w:t>
             </w:r>
           </w:p>
         </w:tc>
@@ -12672,27 +12057,7 @@
                 <w:sz w:val="28"/>
                 <w:szCs w:val="28"/>
               </w:rPr>
-              <w:t xml:space="preserve">{%tr </w:t>
-            </w:r>
-            <w:proofErr w:type="spellStart"/>
-            <w:r>
-              <w:rPr>
-                <w:rFonts w:ascii="TH Sarabun New" w:eastAsia="Sarabun" w:hAnsi="TH Sarabun New" w:cs="TH Sarabun New"/>
-                <w:color w:val="000000"/>
-                <w:sz w:val="28"/>
-                <w:szCs w:val="28"/>
-              </w:rPr>
-              <w:t>endfor</w:t>
-            </w:r>
-            <w:proofErr w:type="spellEnd"/>
-            <w:r>
-              <w:rPr>
-                <w:rFonts w:ascii="TH Sarabun New" w:eastAsia="Sarabun" w:hAnsi="TH Sarabun New" w:cs="TH Sarabun New"/>
-                <w:color w:val="000000"/>
-                <w:sz w:val="28"/>
-                <w:szCs w:val="28"/>
-              </w:rPr>
-              <w:t xml:space="preserve"> %}</w:t>
+              <w:t>{%tr endfor %}</w:t>
             </w:r>
           </w:p>
         </w:tc>
@@ -12784,25 +12149,7 @@
                 <w:sz w:val="28"/>
                 <w:szCs w:val="28"/>
               </w:rPr>
-              <w:t>table</w:t>
-            </w:r>
-            <w:proofErr w:type="gramStart"/>
-            <w:r>
-              <w:rPr>
-                <w:rFonts w:ascii="TH Sarabun New" w:hAnsi="TH Sarabun New" w:cs="TH Sarabun New"/>
-                <w:sz w:val="28"/>
-                <w:szCs w:val="28"/>
-              </w:rPr>
-              <w:t>1.Summary.Critical</w:t>
-            </w:r>
-            <w:proofErr w:type="gramEnd"/>
-            <w:r>
-              <w:rPr>
-                <w:rFonts w:ascii="TH Sarabun New" w:hAnsi="TH Sarabun New" w:cs="TH Sarabun New"/>
-                <w:sz w:val="28"/>
-                <w:szCs w:val="28"/>
-              </w:rPr>
-              <w:t>}}</w:t>
+              <w:t>table1.Summary.Critical}}</w:t>
             </w:r>
           </w:p>
         </w:tc>
@@ -12852,25 +12199,7 @@
                 <w:sz w:val="28"/>
                 <w:szCs w:val="28"/>
               </w:rPr>
-              <w:t>table</w:t>
-            </w:r>
-            <w:proofErr w:type="gramStart"/>
-            <w:r>
-              <w:rPr>
-                <w:rFonts w:ascii="TH Sarabun New" w:hAnsi="TH Sarabun New" w:cs="TH Sarabun New"/>
-                <w:sz w:val="28"/>
-                <w:szCs w:val="28"/>
-              </w:rPr>
-              <w:t>1.Summary.High</w:t>
-            </w:r>
-            <w:proofErr w:type="gramEnd"/>
-            <w:r>
-              <w:rPr>
-                <w:rFonts w:ascii="TH Sarabun New" w:hAnsi="TH Sarabun New" w:cs="TH Sarabun New"/>
-                <w:sz w:val="28"/>
-                <w:szCs w:val="28"/>
-              </w:rPr>
-              <w:t>}}</w:t>
+              <w:t>table1.Summary.High}}</w:t>
             </w:r>
           </w:p>
         </w:tc>
@@ -12920,25 +12249,7 @@
                 <w:sz w:val="28"/>
                 <w:szCs w:val="28"/>
               </w:rPr>
-              <w:t>table</w:t>
-            </w:r>
-            <w:proofErr w:type="gramStart"/>
-            <w:r>
-              <w:rPr>
-                <w:rFonts w:ascii="TH Sarabun New" w:hAnsi="TH Sarabun New" w:cs="TH Sarabun New"/>
-                <w:sz w:val="28"/>
-                <w:szCs w:val="28"/>
-              </w:rPr>
-              <w:t>1.Summary.Medium</w:t>
-            </w:r>
-            <w:proofErr w:type="gramEnd"/>
-            <w:r>
-              <w:rPr>
-                <w:rFonts w:ascii="TH Sarabun New" w:hAnsi="TH Sarabun New" w:cs="TH Sarabun New"/>
-                <w:sz w:val="28"/>
-                <w:szCs w:val="28"/>
-              </w:rPr>
-              <w:t>}}</w:t>
+              <w:t>table1.Summary.Medium}}</w:t>
             </w:r>
           </w:p>
         </w:tc>
@@ -12988,25 +12299,7 @@
                 <w:sz w:val="28"/>
                 <w:szCs w:val="28"/>
               </w:rPr>
-              <w:t>table</w:t>
-            </w:r>
-            <w:proofErr w:type="gramStart"/>
-            <w:r>
-              <w:rPr>
-                <w:rFonts w:ascii="TH Sarabun New" w:hAnsi="TH Sarabun New" w:cs="TH Sarabun New"/>
-                <w:sz w:val="28"/>
-                <w:szCs w:val="28"/>
-              </w:rPr>
-              <w:t>1.Summary.Low</w:t>
-            </w:r>
-            <w:proofErr w:type="gramEnd"/>
-            <w:r>
-              <w:rPr>
-                <w:rFonts w:ascii="TH Sarabun New" w:hAnsi="TH Sarabun New" w:cs="TH Sarabun New"/>
-                <w:sz w:val="28"/>
-                <w:szCs w:val="28"/>
-              </w:rPr>
-              <w:t>}}</w:t>
+              <w:t>table1.Summary.Low}}</w:t>
             </w:r>
           </w:p>
         </w:tc>
@@ -13056,25 +12349,7 @@
                 <w:sz w:val="28"/>
                 <w:szCs w:val="28"/>
               </w:rPr>
-              <w:t>table</w:t>
-            </w:r>
-            <w:proofErr w:type="gramStart"/>
-            <w:r>
-              <w:rPr>
-                <w:rFonts w:ascii="TH Sarabun New" w:hAnsi="TH Sarabun New" w:cs="TH Sarabun New"/>
-                <w:sz w:val="28"/>
-                <w:szCs w:val="28"/>
-              </w:rPr>
-              <w:t>1.Summary.Total</w:t>
-            </w:r>
-            <w:proofErr w:type="gramEnd"/>
-            <w:r>
-              <w:rPr>
-                <w:rFonts w:ascii="TH Sarabun New" w:hAnsi="TH Sarabun New" w:cs="TH Sarabun New"/>
-                <w:sz w:val="28"/>
-                <w:szCs w:val="28"/>
-              </w:rPr>
-              <w:t>}}</w:t>
+              <w:t>table1.Summary.Total}}</w:t>
             </w:r>
           </w:p>
         </w:tc>
@@ -13142,10 +12417,10 @@
         <w:tblLook w:val="0400" w:firstRow="0" w:lastRow="0" w:firstColumn="0" w:lastColumn="0" w:noHBand="0" w:noVBand="1"/>
       </w:tblPr>
       <w:tblGrid>
-        <w:gridCol w:w="1165"/>
-        <w:gridCol w:w="1080"/>
-        <w:gridCol w:w="990"/>
-        <w:gridCol w:w="6341"/>
+        <w:gridCol w:w="988"/>
+        <w:gridCol w:w="992"/>
+        <w:gridCol w:w="850"/>
+        <w:gridCol w:w="6746"/>
       </w:tblGrid>
       <w:tr>
         <w:tc>
@@ -13171,43 +12446,7 @@
                 <w:sz w:val="28"/>
                 <w:szCs w:val="28"/>
               </w:rPr>
-              <w:t xml:space="preserve">{%tr for data </w:t>
-            </w:r>
-            <w:proofErr w:type="gramStart"/>
-            <w:r>
-              <w:rPr>
-                <w:rFonts w:ascii="TH Sarabun New" w:eastAsia="Sarabun" w:hAnsi="TH Sarabun New" w:cs="TH Sarabun New"/>
-                <w:sz w:val="28"/>
-                <w:szCs w:val="28"/>
-              </w:rPr>
-              <w:t xml:space="preserve">in  </w:t>
-            </w:r>
-            <w:proofErr w:type="spellStart"/>
-            <w:r>
-              <w:rPr>
-                <w:rFonts w:ascii="TH Sarabun New" w:eastAsia="Sarabun" w:hAnsi="TH Sarabun New" w:cs="TH Sarabun New"/>
-                <w:sz w:val="28"/>
-                <w:szCs w:val="28"/>
-              </w:rPr>
-              <w:t>vulnerability</w:t>
-            </w:r>
-            <w:proofErr w:type="gramEnd"/>
-            <w:r>
-              <w:rPr>
-                <w:rFonts w:ascii="TH Sarabun New" w:eastAsia="Sarabun" w:hAnsi="TH Sarabun New" w:cs="TH Sarabun New"/>
-                <w:sz w:val="28"/>
-                <w:szCs w:val="28"/>
-              </w:rPr>
-              <w:t>_url</w:t>
-            </w:r>
-            <w:proofErr w:type="spellEnd"/>
-            <w:r>
-              <w:rPr>
-                <w:rFonts w:ascii="TH Sarabun New" w:eastAsia="Sarabun" w:hAnsi="TH Sarabun New" w:cs="TH Sarabun New"/>
-                <w:sz w:val="28"/>
-                <w:szCs w:val="28"/>
-              </w:rPr>
-              <w:t>%}</w:t>
+              <w:t>{%tr for data in  vulnerability_url%}</w:t>
             </w:r>
           </w:p>
         </w:tc>
@@ -13215,7 +12454,7 @@
       <w:tr>
         <w:tc>
           <w:tcPr>
-            <w:tcW w:w="1165" w:type="dxa"/>
+            <w:tcW w:w="988" w:type="dxa"/>
             <w:shd w:val="clear" w:color="auto" w:fill="A8D08D"/>
             <w:vAlign w:val="center"/>
           </w:tcPr>
@@ -13245,7 +12484,7 @@
         </w:tc>
         <w:tc>
           <w:tcPr>
-            <w:tcW w:w="1080" w:type="dxa"/>
+            <w:tcW w:w="992" w:type="dxa"/>
             <w:vAlign w:val="center"/>
           </w:tcPr>
           <w:p>
@@ -13270,7 +12509,7 @@
         </w:tc>
         <w:tc>
           <w:tcPr>
-            <w:tcW w:w="990" w:type="dxa"/>
+            <w:tcW w:w="850" w:type="dxa"/>
             <w:shd w:val="clear" w:color="auto" w:fill="A8D08D"/>
             <w:vAlign w:val="center"/>
           </w:tcPr>
@@ -13300,7 +12539,7 @@
         </w:tc>
         <w:tc>
           <w:tcPr>
-            <w:tcW w:w="6341" w:type="dxa"/>
+            <w:tcW w:w="6746" w:type="dxa"/>
             <w:vAlign w:val="center"/>
           </w:tcPr>
           <w:p>
@@ -13327,7 +12566,7 @@
       <w:tr>
         <w:tc>
           <w:tcPr>
-            <w:tcW w:w="1165" w:type="dxa"/>
+            <w:tcW w:w="988" w:type="dxa"/>
             <w:shd w:val="clear" w:color="auto" w:fill="A8D08D"/>
             <w:vAlign w:val="center"/>
           </w:tcPr>
@@ -13357,7 +12596,7 @@
         </w:tc>
         <w:tc>
           <w:tcPr>
-            <w:tcW w:w="1080" w:type="dxa"/>
+            <w:tcW w:w="992" w:type="dxa"/>
             <w:shd w:val="clear" w:color="auto" w:fill="FFFF00"/>
             <w:vAlign w:val="center"/>
           </w:tcPr>
@@ -13379,9 +12618,8 @@
                 <w:sz w:val="28"/>
                 <w:szCs w:val="28"/>
               </w:rPr>
-              <w:t>{{data. severity</w:t>
-            </w:r>
-            <w:proofErr w:type="gramStart"/>
+              <w:t xml:space="preserve">{{data. </w:t>
+            </w:r>
             <w:r>
               <w:rPr>
                 <w:rFonts w:ascii="TH Sarabun New" w:eastAsia="Sarabun" w:hAnsi="TH Sarabun New" w:cs="TH Sarabun New"/>
@@ -13389,9 +12627,8 @@
                 <w:sz w:val="28"/>
                 <w:szCs w:val="28"/>
               </w:rPr>
-              <w:t>}}{</w:t>
-            </w:r>
-            <w:proofErr w:type="gramEnd"/>
+              <w:t>risk</w:t>
+            </w:r>
             <w:r>
               <w:rPr>
                 <w:rFonts w:ascii="TH Sarabun New" w:eastAsia="Sarabun" w:hAnsi="TH Sarabun New" w:cs="TH Sarabun New"/>
@@ -13399,53 +12636,13 @@
                 <w:sz w:val="28"/>
                 <w:szCs w:val="28"/>
               </w:rPr>
-              <w:t xml:space="preserve">% </w:t>
-            </w:r>
-            <w:proofErr w:type="spellStart"/>
-            <w:r>
-              <w:rPr>
-                <w:rFonts w:ascii="TH Sarabun New" w:eastAsia="Sarabun" w:hAnsi="TH Sarabun New" w:cs="TH Sarabun New"/>
-                <w:b/>
-                <w:sz w:val="28"/>
-                <w:szCs w:val="28"/>
-              </w:rPr>
-              <w:t>cellbg</w:t>
-            </w:r>
-            <w:proofErr w:type="spellEnd"/>
-            <w:r>
-              <w:rPr>
-                <w:rFonts w:ascii="TH Sarabun New" w:eastAsia="Sarabun" w:hAnsi="TH Sarabun New" w:cs="TH Sarabun New"/>
-                <w:b/>
-                <w:sz w:val="28"/>
-                <w:szCs w:val="28"/>
-              </w:rPr>
-              <w:t xml:space="preserve"> </w:t>
-            </w:r>
-            <w:proofErr w:type="spellStart"/>
-            <w:r>
-              <w:rPr>
-                <w:rFonts w:ascii="TH Sarabun New" w:eastAsia="Sarabun" w:hAnsi="TH Sarabun New" w:cs="TH Sarabun New"/>
-                <w:b/>
-                <w:sz w:val="28"/>
-                <w:szCs w:val="28"/>
-              </w:rPr>
-              <w:t>data.color</w:t>
-            </w:r>
-            <w:proofErr w:type="spellEnd"/>
-            <w:r>
-              <w:rPr>
-                <w:rFonts w:ascii="TH Sarabun New" w:eastAsia="Sarabun" w:hAnsi="TH Sarabun New" w:cs="TH Sarabun New"/>
-                <w:b/>
-                <w:sz w:val="28"/>
-                <w:szCs w:val="28"/>
-              </w:rPr>
-              <w:t>%}</w:t>
-            </w:r>
-          </w:p>
-        </w:tc>
-        <w:tc>
-          <w:tcPr>
-            <w:tcW w:w="990" w:type="dxa"/>
+              <w:t>}}{% cellbg data.color%}</w:t>
+            </w:r>
+          </w:p>
+        </w:tc>
+        <w:tc>
+          <w:tcPr>
+            <w:tcW w:w="850" w:type="dxa"/>
             <w:shd w:val="clear" w:color="auto" w:fill="A8D08D"/>
             <w:vAlign w:val="center"/>
           </w:tcPr>
@@ -13475,7 +12672,7 @@
         </w:tc>
         <w:tc>
           <w:tcPr>
-            <w:tcW w:w="6341" w:type="dxa"/>
+            <w:tcW w:w="6746" w:type="dxa"/>
             <w:vAlign w:val="center"/>
           </w:tcPr>
           <w:p>
@@ -13495,27 +12692,7 @@
                 <w:sz w:val="28"/>
                 <w:szCs w:val="28"/>
               </w:rPr>
-              <w:t>{{</w:t>
-            </w:r>
-            <w:proofErr w:type="spellStart"/>
-            <w:proofErr w:type="gramStart"/>
-            <w:r>
-              <w:rPr>
-                <w:rFonts w:ascii="TH Sarabun New" w:eastAsia="Sarabun" w:hAnsi="TH Sarabun New" w:cs="TH Sarabun New"/>
-                <w:sz w:val="28"/>
-                <w:szCs w:val="28"/>
-              </w:rPr>
-              <w:t>data.port</w:t>
-            </w:r>
-            <w:proofErr w:type="spellEnd"/>
-            <w:proofErr w:type="gramEnd"/>
-            <w:r>
-              <w:rPr>
-                <w:rFonts w:ascii="TH Sarabun New" w:eastAsia="Sarabun" w:hAnsi="TH Sarabun New" w:cs="TH Sarabun New"/>
-                <w:sz w:val="28"/>
-                <w:szCs w:val="28"/>
-              </w:rPr>
-              <w:t>}}</w:t>
+              <w:t>{{data.port}}</w:t>
             </w:r>
           </w:p>
         </w:tc>
@@ -13523,7 +12700,7 @@
       <w:tr>
         <w:tc>
           <w:tcPr>
-            <w:tcW w:w="1165" w:type="dxa"/>
+            <w:tcW w:w="988" w:type="dxa"/>
             <w:shd w:val="clear" w:color="auto" w:fill="A8D08D"/>
             <w:vAlign w:val="center"/>
           </w:tcPr>
@@ -13553,7 +12730,7 @@
         </w:tc>
         <w:tc>
           <w:tcPr>
-            <w:tcW w:w="8411" w:type="dxa"/>
+            <w:tcW w:w="8588" w:type="dxa"/>
             <w:gridSpan w:val="3"/>
             <w:vAlign w:val="center"/>
           </w:tcPr>
@@ -13584,29 +12761,7 @@
                 <w:sz w:val="28"/>
                 <w:szCs w:val="28"/>
               </w:rPr>
-              <w:t>{{</w:t>
-            </w:r>
-            <w:proofErr w:type="spellStart"/>
-            <w:proofErr w:type="gramStart"/>
-            <w:r>
-              <w:rPr>
-                <w:rFonts w:ascii="TH Sarabun New" w:eastAsia="Sarabun" w:hAnsi="TH Sarabun New" w:cs="TH Sarabun New"/>
-                <w:color w:val="000000"/>
-                <w:sz w:val="28"/>
-                <w:szCs w:val="28"/>
-              </w:rPr>
-              <w:t>data.host</w:t>
-            </w:r>
-            <w:proofErr w:type="spellEnd"/>
-            <w:proofErr w:type="gramEnd"/>
-            <w:r>
-              <w:rPr>
-                <w:rFonts w:ascii="TH Sarabun New" w:eastAsia="Sarabun" w:hAnsi="TH Sarabun New" w:cs="TH Sarabun New"/>
-                <w:color w:val="000000"/>
-                <w:sz w:val="28"/>
-                <w:szCs w:val="28"/>
-              </w:rPr>
-              <w:t>}}</w:t>
+              <w:t>{{data.host}}</w:t>
             </w:r>
           </w:p>
         </w:tc>
@@ -13614,7 +12769,7 @@
       <w:tr>
         <w:tc>
           <w:tcPr>
-            <w:tcW w:w="1165" w:type="dxa"/>
+            <w:tcW w:w="988" w:type="dxa"/>
             <w:shd w:val="clear" w:color="auto" w:fill="A8D08D"/>
             <w:vAlign w:val="center"/>
           </w:tcPr>
@@ -13644,7 +12799,7 @@
         </w:tc>
         <w:tc>
           <w:tcPr>
-            <w:tcW w:w="8411" w:type="dxa"/>
+            <w:tcW w:w="8588" w:type="dxa"/>
             <w:gridSpan w:val="3"/>
             <w:vAlign w:val="center"/>
           </w:tcPr>
@@ -13675,29 +12830,7 @@
                 <w:sz w:val="28"/>
                 <w:szCs w:val="28"/>
               </w:rPr>
-              <w:t>{{</w:t>
-            </w:r>
-            <w:proofErr w:type="spellStart"/>
-            <w:proofErr w:type="gramStart"/>
-            <w:r>
-              <w:rPr>
-                <w:rFonts w:ascii="TH Sarabun New" w:eastAsia="Sarabun" w:hAnsi="TH Sarabun New" w:cs="TH Sarabun New"/>
-                <w:color w:val="000000"/>
-                <w:sz w:val="28"/>
-                <w:szCs w:val="28"/>
-              </w:rPr>
-              <w:t>data.description</w:t>
-            </w:r>
-            <w:proofErr w:type="spellEnd"/>
-            <w:proofErr w:type="gramEnd"/>
-            <w:r>
-              <w:rPr>
-                <w:rFonts w:ascii="TH Sarabun New" w:eastAsia="Sarabun" w:hAnsi="TH Sarabun New" w:cs="TH Sarabun New"/>
-                <w:color w:val="000000"/>
-                <w:sz w:val="28"/>
-                <w:szCs w:val="28"/>
-              </w:rPr>
-              <w:t>}}</w:t>
+              <w:t>{{data.description}}</w:t>
             </w:r>
           </w:p>
         </w:tc>
@@ -13705,7 +12838,7 @@
       <w:tr>
         <w:tc>
           <w:tcPr>
-            <w:tcW w:w="1165" w:type="dxa"/>
+            <w:tcW w:w="988" w:type="dxa"/>
             <w:shd w:val="clear" w:color="auto" w:fill="A8D08D"/>
             <w:vAlign w:val="center"/>
           </w:tcPr>
@@ -13735,7 +12868,7 @@
         </w:tc>
         <w:tc>
           <w:tcPr>
-            <w:tcW w:w="8411" w:type="dxa"/>
+            <w:tcW w:w="8588" w:type="dxa"/>
             <w:gridSpan w:val="3"/>
             <w:vAlign w:val="center"/>
           </w:tcPr>
@@ -13767,29 +12900,7 @@
                 <w:sz w:val="28"/>
                 <w:szCs w:val="28"/>
               </w:rPr>
-              <w:t>{{</w:t>
-            </w:r>
-            <w:proofErr w:type="spellStart"/>
-            <w:proofErr w:type="gramStart"/>
-            <w:r>
-              <w:rPr>
-                <w:rFonts w:ascii="TH Sarabun New" w:eastAsia="Sarabun" w:hAnsi="TH Sarabun New" w:cs="TH Sarabun New"/>
-                <w:color w:val="000000"/>
-                <w:sz w:val="28"/>
-                <w:szCs w:val="28"/>
-              </w:rPr>
-              <w:t>data.solution</w:t>
-            </w:r>
-            <w:proofErr w:type="spellEnd"/>
-            <w:proofErr w:type="gramEnd"/>
-            <w:r>
-              <w:rPr>
-                <w:rFonts w:ascii="TH Sarabun New" w:eastAsia="Sarabun" w:hAnsi="TH Sarabun New" w:cs="TH Sarabun New"/>
-                <w:color w:val="000000"/>
-                <w:sz w:val="28"/>
-                <w:szCs w:val="28"/>
-              </w:rPr>
-              <w:t>}}</w:t>
+              <w:t>{{data.solution}}</w:t>
             </w:r>
           </w:p>
         </w:tc>
@@ -13797,7 +12908,7 @@
       <w:tr>
         <w:tc>
           <w:tcPr>
-            <w:tcW w:w="1165" w:type="dxa"/>
+            <w:tcW w:w="988" w:type="dxa"/>
             <w:shd w:val="clear" w:color="auto" w:fill="A8D08D"/>
             <w:vAlign w:val="center"/>
           </w:tcPr>
@@ -13827,7 +12938,7 @@
         </w:tc>
         <w:tc>
           <w:tcPr>
-            <w:tcW w:w="8411" w:type="dxa"/>
+            <w:tcW w:w="8588" w:type="dxa"/>
             <w:gridSpan w:val="3"/>
             <w:vAlign w:val="center"/>
           </w:tcPr>
@@ -13853,7 +12964,11 @@
         </w:tc>
       </w:tr>
     </w:tbl>
-    <w:p/>
+    <w:p>
+      <w:pPr>
+        <w:spacing w:after="0" w:line="240" w:lineRule="auto"/>
+      </w:pPr>
+    </w:p>
     <w:tbl>
       <w:tblPr>
         <w:tblStyle w:val="afa"/>
@@ -13895,25 +13010,7 @@
                 <w:sz w:val="28"/>
                 <w:szCs w:val="28"/>
               </w:rPr>
-              <w:t xml:space="preserve">{%tr </w:t>
-            </w:r>
-            <w:proofErr w:type="spellStart"/>
-            <w:r>
-              <w:rPr>
-                <w:rFonts w:ascii="TH Sarabun New" w:eastAsia="Sarabun" w:hAnsi="TH Sarabun New" w:cs="TH Sarabun New"/>
-                <w:sz w:val="28"/>
-                <w:szCs w:val="28"/>
-              </w:rPr>
-              <w:t>endfor</w:t>
-            </w:r>
-            <w:proofErr w:type="spellEnd"/>
-            <w:r>
-              <w:rPr>
-                <w:rFonts w:ascii="TH Sarabun New" w:eastAsia="Sarabun" w:hAnsi="TH Sarabun New" w:cs="TH Sarabun New"/>
-                <w:sz w:val="28"/>
-                <w:szCs w:val="28"/>
-              </w:rPr>
-              <w:t xml:space="preserve"> %}</w:t>
+              <w:t>{%tr endfor %}</w:t>
             </w:r>
           </w:p>
         </w:tc>
@@ -14142,29 +13239,7 @@
                 <w:sz w:val="28"/>
                 <w:szCs w:val="28"/>
               </w:rPr>
-              <w:t xml:space="preserve">{%tr for data in </w:t>
-            </w:r>
-            <w:proofErr w:type="spellStart"/>
-            <w:r>
-              <w:rPr>
-                <w:rFonts w:ascii="TH Sarabun New" w:eastAsia="Sarabun" w:hAnsi="TH Sarabun New" w:cs="TH Sarabun New"/>
-                <w:bCs/>
-                <w:color w:val="000000"/>
-                <w:sz w:val="28"/>
-                <w:szCs w:val="28"/>
-              </w:rPr>
-              <w:t>nmap_port</w:t>
-            </w:r>
-            <w:proofErr w:type="spellEnd"/>
-            <w:r>
-              <w:rPr>
-                <w:rFonts w:ascii="TH Sarabun New" w:eastAsia="Sarabun" w:hAnsi="TH Sarabun New" w:cs="TH Sarabun New"/>
-                <w:bCs/>
-                <w:color w:val="000000"/>
-                <w:sz w:val="28"/>
-                <w:szCs w:val="28"/>
-              </w:rPr>
-              <w:t xml:space="preserve"> %}</w:t>
+              <w:t>{%tr for data in nmap_port %}</w:t>
             </w:r>
           </w:p>
         </w:tc>
@@ -14195,27 +13270,7 @@
                 <w:sz w:val="28"/>
                 <w:szCs w:val="28"/>
               </w:rPr>
-              <w:t>{{</w:t>
-            </w:r>
-            <w:proofErr w:type="spellStart"/>
-            <w:proofErr w:type="gramStart"/>
-            <w:r>
-              <w:rPr>
-                <w:rFonts w:ascii="TH Sarabun New" w:hAnsi="TH Sarabun New" w:cs="TH Sarabun New"/>
-                <w:sz w:val="28"/>
-                <w:szCs w:val="28"/>
-              </w:rPr>
-              <w:t>data.port</w:t>
-            </w:r>
-            <w:proofErr w:type="spellEnd"/>
-            <w:proofErr w:type="gramEnd"/>
-            <w:r>
-              <w:rPr>
-                <w:rFonts w:ascii="TH Sarabun New" w:hAnsi="TH Sarabun New" w:cs="TH Sarabun New"/>
-                <w:sz w:val="28"/>
-                <w:szCs w:val="28"/>
-              </w:rPr>
-              <w:t>}}</w:t>
+              <w:t>{{data.port}}</w:t>
             </w:r>
           </w:p>
         </w:tc>
@@ -14241,27 +13296,7 @@
                 <w:sz w:val="28"/>
                 <w:szCs w:val="28"/>
               </w:rPr>
-              <w:t>{{</w:t>
-            </w:r>
-            <w:proofErr w:type="spellStart"/>
-            <w:proofErr w:type="gramStart"/>
-            <w:r>
-              <w:rPr>
-                <w:rFonts w:ascii="TH Sarabun New" w:hAnsi="TH Sarabun New" w:cs="TH Sarabun New"/>
-                <w:sz w:val="28"/>
-                <w:szCs w:val="28"/>
-              </w:rPr>
-              <w:t>data.protocol</w:t>
-            </w:r>
-            <w:proofErr w:type="spellEnd"/>
-            <w:proofErr w:type="gramEnd"/>
-            <w:r>
-              <w:rPr>
-                <w:rFonts w:ascii="TH Sarabun New" w:hAnsi="TH Sarabun New" w:cs="TH Sarabun New"/>
-                <w:sz w:val="28"/>
-                <w:szCs w:val="28"/>
-              </w:rPr>
-              <w:t>}}</w:t>
+              <w:t>{{data.protocol}}</w:t>
             </w:r>
           </w:p>
         </w:tc>
@@ -14287,27 +13322,7 @@
                 <w:sz w:val="28"/>
                 <w:szCs w:val="28"/>
               </w:rPr>
-              <w:t>{{</w:t>
-            </w:r>
-            <w:proofErr w:type="spellStart"/>
-            <w:proofErr w:type="gramStart"/>
-            <w:r>
-              <w:rPr>
-                <w:rFonts w:ascii="TH Sarabun New" w:hAnsi="TH Sarabun New" w:cs="TH Sarabun New"/>
-                <w:sz w:val="28"/>
-                <w:szCs w:val="28"/>
-              </w:rPr>
-              <w:t>data.service</w:t>
-            </w:r>
-            <w:proofErr w:type="spellEnd"/>
-            <w:proofErr w:type="gramEnd"/>
-            <w:r>
-              <w:rPr>
-                <w:rFonts w:ascii="TH Sarabun New" w:hAnsi="TH Sarabun New" w:cs="TH Sarabun New"/>
-                <w:sz w:val="28"/>
-                <w:szCs w:val="28"/>
-              </w:rPr>
-              <w:t>}}</w:t>
+              <w:t>{{data.service}}</w:t>
             </w:r>
           </w:p>
         </w:tc>
@@ -14340,27 +13355,7 @@
                 <w:sz w:val="28"/>
                 <w:szCs w:val="28"/>
               </w:rPr>
-              <w:t xml:space="preserve">{%tr </w:t>
-            </w:r>
-            <w:proofErr w:type="spellStart"/>
-            <w:r>
-              <w:rPr>
-                <w:rFonts w:ascii="TH Sarabun New" w:eastAsia="Sarabun" w:hAnsi="TH Sarabun New" w:cs="TH Sarabun New"/>
-                <w:color w:val="000000"/>
-                <w:sz w:val="28"/>
-                <w:szCs w:val="28"/>
-              </w:rPr>
-              <w:t>endfor</w:t>
-            </w:r>
-            <w:proofErr w:type="spellEnd"/>
-            <w:r>
-              <w:rPr>
-                <w:rFonts w:ascii="TH Sarabun New" w:eastAsia="Sarabun" w:hAnsi="TH Sarabun New" w:cs="TH Sarabun New"/>
-                <w:color w:val="000000"/>
-                <w:sz w:val="28"/>
-                <w:szCs w:val="28"/>
-              </w:rPr>
-              <w:t xml:space="preserve"> %}</w:t>
+              <w:t>{%tr endfor %}</w:t>
             </w:r>
           </w:p>
         </w:tc>
@@ -15529,27 +14524,7 @@
           <w:sz w:val="28"/>
           <w:szCs w:val="28"/>
         </w:rPr>
-        <w:t xml:space="preserve">The web vulnerability scanner behind Burp Suite's popularity has more to it than most. Burp Scanner uses </w:t>
-      </w:r>
-      <w:proofErr w:type="spellStart"/>
-      <w:r>
-        <w:rPr>
-          <w:rFonts w:ascii="TH Sarabun New" w:eastAsia="Sarabun" w:hAnsi="TH Sarabun New" w:cs="TH Sarabun New"/>
-          <w:color w:val="1D1C29"/>
-          <w:sz w:val="28"/>
-          <w:szCs w:val="28"/>
-        </w:rPr>
-        <w:t>PortSwigger's</w:t>
-      </w:r>
-      <w:proofErr w:type="spellEnd"/>
-      <w:r>
-        <w:rPr>
-          <w:rFonts w:ascii="TH Sarabun New" w:eastAsia="Sarabun" w:hAnsi="TH Sarabun New" w:cs="TH Sarabun New"/>
-          <w:color w:val="1D1C29"/>
-          <w:sz w:val="28"/>
-          <w:szCs w:val="28"/>
-        </w:rPr>
-        <w:t xml:space="preserve"> world-leading research to help its users find a wide range of vulnerabilities in web applications, automatically.</w:t>
+        <w:t>The web vulnerability scanner behind Burp Suite's popularity has more to it than most. Burp Scanner uses PortSwigger's world-leading research to help its users find a wide range of vulnerabilities in web applications, automatically.</w:t>
       </w:r>
       <w:r>
         <w:rPr>
@@ -16266,29 +15241,7 @@
         <w:sz w:val="24"/>
         <w:szCs w:val="24"/>
       </w:rPr>
-      <w:t xml:space="preserve">(Private and Confidential, </w:t>
-    </w:r>
-    <w:proofErr w:type="gramStart"/>
-    <w:r>
-      <w:rPr>
-        <w:rFonts w:ascii="TH Sarabun New" w:eastAsia="Sarabun" w:hAnsi="TH Sarabun New" w:cs="TH Sarabun New"/>
-        <w:bCs/>
-        <w:color w:val="000000"/>
-        <w:sz w:val="24"/>
-        <w:szCs w:val="24"/>
-      </w:rPr>
-      <w:t>Do</w:t>
-    </w:r>
-    <w:proofErr w:type="gramEnd"/>
-    <w:r>
-      <w:rPr>
-        <w:rFonts w:ascii="TH Sarabun New" w:eastAsia="Sarabun" w:hAnsi="TH Sarabun New" w:cs="TH Sarabun New"/>
-        <w:bCs/>
-        <w:color w:val="000000"/>
-        <w:sz w:val="24"/>
-        <w:szCs w:val="24"/>
-      </w:rPr>
-      <w:t xml:space="preserve"> not release to publicity except allow from </w:t>
+      <w:t xml:space="preserve">(Private and Confidential, Do not release to publicity except allow from </w:t>
     </w:r>
     <w:r>
       <w:rPr>
@@ -16298,29 +15251,7 @@
         <w:sz w:val="24"/>
         <w:szCs w:val="24"/>
       </w:rPr>
-      <w:t>{{</w:t>
-    </w:r>
-    <w:proofErr w:type="spellStart"/>
-    <w:r>
-      <w:rPr>
-        <w:rFonts w:ascii="TH Sarabun New" w:eastAsia="Sarabun" w:hAnsi="TH Sarabun New" w:cs="TH Sarabun New"/>
-        <w:bCs/>
-        <w:color w:val="000000"/>
-        <w:sz w:val="24"/>
-        <w:szCs w:val="24"/>
-      </w:rPr>
-      <w:t>fileName</w:t>
-    </w:r>
-    <w:proofErr w:type="spellEnd"/>
-    <w:r>
-      <w:rPr>
-        <w:rFonts w:ascii="TH Sarabun New" w:eastAsia="Sarabun" w:hAnsi="TH Sarabun New" w:cs="TH Sarabun New"/>
-        <w:bCs/>
-        <w:color w:val="000000"/>
-        <w:sz w:val="24"/>
-        <w:szCs w:val="24"/>
-      </w:rPr>
-      <w:t>}}</w:t>
+      <w:t>{{fileName}}</w:t>
     </w:r>
     <w:r>
       <w:rPr>
@@ -19737,28 +18668,28 @@
 </file>
 
 <file path=customXml/item1.xml><?xml version="1.0" encoding="utf-8"?>
-<b:Sources xmlns:b="http://schemas.openxmlformats.org/officeDocument/2006/bibliography" xmlns="http://schemas.openxmlformats.org/officeDocument/2006/bibliography" SelectedStyle="\APASixthEditionOfficeOnline.xsl" StyleName="APA" Version="6"/>
-</file>
-
-<file path=customXml/item2.xml><?xml version="1.0" encoding="utf-8"?>
 <go:gDocsCustomXmlDataStorage xmlns:go="http://customooxmlschemas.google.com/" xmlns:r="http://schemas.openxmlformats.org/officeDocument/2006/relationships">
   <go:docsCustomData xmlns:go="http://customooxmlschemas.google.com/" roundtripDataSignature="AMtx7miD/S5Ph2DkcNMI01LVkZt3VOHtiw==">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</go:docsCustomData>
 </go:gDocsCustomXmlDataStorage>
 </file>
 
-<file path=customXml/itemProps1.xml><?xml version="1.0" encoding="utf-8"?>
-<ds:datastoreItem xmlns:ds="http://schemas.openxmlformats.org/officeDocument/2006/customXml" ds:itemID="{291C9190-827D-4100-972F-7B17CD1671F8}">
-  <ds:schemaRefs>
-    <ds:schemaRef ds:uri="http://schemas.openxmlformats.org/officeDocument/2006/bibliography"/>
-  </ds:schemaRefs>
-</ds:datastoreItem>
+<file path=customXml/item2.xml><?xml version="1.0" encoding="utf-8"?>
+<b:Sources xmlns:b="http://schemas.openxmlformats.org/officeDocument/2006/bibliography" xmlns="http://schemas.openxmlformats.org/officeDocument/2006/bibliography" SelectedStyle="\APASixthEditionOfficeOnline.xsl" StyleName="APA" Version="6"/>
 </file>
 
-<file path=customXml/itemProps2.xml><?xml version="1.0" encoding="utf-8"?>
+<file path=customXml/itemProps1.xml><?xml version="1.0" encoding="utf-8"?>
 <ds:datastoreItem xmlns:ds="http://schemas.openxmlformats.org/officeDocument/2006/customXml" ds:itemID="{11111111-1234-1234-1234-123412341234}">
   <ds:schemaRefs>
     <ds:schemaRef ds:uri="http://customooxmlschemas.google.com/"/>
     <ds:schemaRef ds:uri="http://schemas.openxmlformats.org/officeDocument/2006/relationships"/>
   </ds:schemaRefs>
 </ds:datastoreItem>
+</file>
+
+<file path=customXml/itemProps2.xml><?xml version="1.0" encoding="utf-8"?>
+<ds:datastoreItem xmlns:ds="http://schemas.openxmlformats.org/officeDocument/2006/customXml" ds:itemID="{291C9190-827D-4100-972F-7B17CD1671F8}">
+  <ds:schemaRefs>
+    <ds:schemaRef ds:uri="http://schemas.openxmlformats.org/officeDocument/2006/bibliography"/>
+  </ds:schemaRefs>
+</ds:datastoreItem>
 </file>
</xml_diff>

<commit_message>
update spilt file template
</commit_message>
<xml_diff>
--- a/backend/api/sources/templates/templateNessus.docx
+++ b/backend/api/sources/templates/templateNessus.docx
@@ -207,6 +207,7 @@
         </w:rPr>
         <w:t>{{</w:t>
       </w:r>
+      <w:proofErr w:type="spellStart"/>
       <w:r>
         <w:rPr>
           <w:rFonts w:ascii="TH Sarabun New" w:eastAsia="Sarabun" w:hAnsi="TH Sarabun New" w:cs="TH Sarabun New"/>
@@ -216,6 +217,7 @@
         </w:rPr>
         <w:t>fileName</w:t>
       </w:r>
+      <w:proofErr w:type="spellEnd"/>
       <w:r>
         <w:rPr>
           <w:rFonts w:ascii="TH Sarabun New" w:eastAsia="Sarabun" w:hAnsi="TH Sarabun New" w:cs="TH Sarabun New"/>
@@ -648,7 +650,27 @@
                 <w:sz w:val="28"/>
                 <w:szCs w:val="28"/>
               </w:rPr>
-              <w:t>{{fileName}}</w:t>
+              <w:t>{{</w:t>
+            </w:r>
+            <w:proofErr w:type="spellStart"/>
+            <w:r>
+              <w:rPr>
+                <w:rFonts w:ascii="TH Sarabun New" w:eastAsia="Sarabun" w:hAnsi="TH Sarabun New" w:cs="TH Sarabun New"/>
+                <w:color w:val="000000"/>
+                <w:sz w:val="28"/>
+                <w:szCs w:val="28"/>
+              </w:rPr>
+              <w:t>fileName</w:t>
+            </w:r>
+            <w:proofErr w:type="spellEnd"/>
+            <w:r>
+              <w:rPr>
+                <w:rFonts w:ascii="TH Sarabun New" w:eastAsia="Sarabun" w:hAnsi="TH Sarabun New" w:cs="TH Sarabun New"/>
+                <w:color w:val="000000"/>
+                <w:sz w:val="28"/>
+                <w:szCs w:val="28"/>
+              </w:rPr>
+              <w:t>}}</w:t>
             </w:r>
           </w:p>
         </w:tc>
@@ -7178,7 +7200,25 @@
                 <w:sz w:val="28"/>
                 <w:szCs w:val="28"/>
               </w:rPr>
-              <w:t>{%tr for data in contents_ip%}</w:t>
+              <w:t xml:space="preserve">{%tr for data in </w:t>
+            </w:r>
+            <w:proofErr w:type="spellStart"/>
+            <w:r>
+              <w:rPr>
+                <w:rFonts w:ascii="TH Sarabun New" w:eastAsia="Sarabun" w:hAnsi="TH Sarabun New" w:cs="TH Sarabun New"/>
+                <w:sz w:val="28"/>
+                <w:szCs w:val="28"/>
+              </w:rPr>
+              <w:t>contents_ip</w:t>
+            </w:r>
+            <w:proofErr w:type="spellEnd"/>
+            <w:r>
+              <w:rPr>
+                <w:rFonts w:ascii="TH Sarabun New" w:eastAsia="Sarabun" w:hAnsi="TH Sarabun New" w:cs="TH Sarabun New"/>
+                <w:sz w:val="28"/>
+                <w:szCs w:val="28"/>
+              </w:rPr>
+              <w:t>%}</w:t>
             </w:r>
           </w:p>
         </w:tc>
@@ -7215,7 +7255,23 @@
                 <w:sz w:val="28"/>
                 <w:szCs w:val="28"/>
               </w:rPr>
-              <w:t>{{data.No}}</w:t>
+              <w:t>{{data.</w:t>
+            </w:r>
+            <w:r>
+              <w:rPr>
+                <w:rFonts w:ascii="TH Sarabun New" w:hAnsi="TH Sarabun New" w:cs="TH Sarabun New"/>
+                <w:sz w:val="28"/>
+                <w:szCs w:val="28"/>
+              </w:rPr>
+              <w:t>n</w:t>
+            </w:r>
+            <w:r>
+              <w:rPr>
+                <w:rFonts w:ascii="TH Sarabun New" w:hAnsi="TH Sarabun New" w:cs="TH Sarabun New"/>
+                <w:sz w:val="28"/>
+                <w:szCs w:val="28"/>
+              </w:rPr>
+              <w:t>o}}</w:t>
             </w:r>
           </w:p>
         </w:tc>
@@ -7286,7 +7342,25 @@
                 <w:sz w:val="28"/>
                 <w:szCs w:val="28"/>
               </w:rPr>
-              <w:t>{{data.host}}</w:t>
+              <w:t>{{</w:t>
+            </w:r>
+            <w:proofErr w:type="spellStart"/>
+            <w:r>
+              <w:rPr>
+                <w:rFonts w:ascii="TH Sarabun New" w:hAnsi="TH Sarabun New" w:cs="TH Sarabun New"/>
+                <w:sz w:val="28"/>
+                <w:szCs w:val="28"/>
+              </w:rPr>
+              <w:t>data.host</w:t>
+            </w:r>
+            <w:proofErr w:type="spellEnd"/>
+            <w:r>
+              <w:rPr>
+                <w:rFonts w:ascii="TH Sarabun New" w:hAnsi="TH Sarabun New" w:cs="TH Sarabun New"/>
+                <w:sz w:val="28"/>
+                <w:szCs w:val="28"/>
+              </w:rPr>
+              <w:t>}}</w:t>
             </w:r>
           </w:p>
         </w:tc>
@@ -7358,7 +7432,25 @@
                 <w:sz w:val="28"/>
                 <w:szCs w:val="28"/>
               </w:rPr>
-              <w:t>{{data.port}}</w:t>
+              <w:t>{{</w:t>
+            </w:r>
+            <w:proofErr w:type="spellStart"/>
+            <w:r>
+              <w:rPr>
+                <w:rFonts w:ascii="TH Sarabun New" w:hAnsi="TH Sarabun New" w:cs="TH Sarabun New"/>
+                <w:sz w:val="28"/>
+                <w:szCs w:val="28"/>
+              </w:rPr>
+              <w:t>data.port</w:t>
+            </w:r>
+            <w:proofErr w:type="spellEnd"/>
+            <w:r>
+              <w:rPr>
+                <w:rFonts w:ascii="TH Sarabun New" w:hAnsi="TH Sarabun New" w:cs="TH Sarabun New"/>
+                <w:sz w:val="28"/>
+                <w:szCs w:val="28"/>
+              </w:rPr>
+              <w:t>}}</w:t>
             </w:r>
           </w:p>
         </w:tc>
@@ -7395,7 +7487,25 @@
                 <w:sz w:val="28"/>
                 <w:szCs w:val="28"/>
               </w:rPr>
-              <w:t>{%tr endfor %}</w:t>
+              <w:t xml:space="preserve">{%tr </w:t>
+            </w:r>
+            <w:proofErr w:type="spellStart"/>
+            <w:r>
+              <w:rPr>
+                <w:rFonts w:ascii="TH Sarabun New" w:eastAsia="Sarabun" w:hAnsi="TH Sarabun New" w:cs="TH Sarabun New"/>
+                <w:sz w:val="28"/>
+                <w:szCs w:val="28"/>
+              </w:rPr>
+              <w:t>endfor</w:t>
+            </w:r>
+            <w:proofErr w:type="spellEnd"/>
+            <w:r>
+              <w:rPr>
+                <w:rFonts w:ascii="TH Sarabun New" w:eastAsia="Sarabun" w:hAnsi="TH Sarabun New" w:cs="TH Sarabun New"/>
+                <w:sz w:val="28"/>
+                <w:szCs w:val="28"/>
+              </w:rPr>
+              <w:t xml:space="preserve"> %}</w:t>
             </w:r>
           </w:p>
         </w:tc>
@@ -8028,7 +8138,25 @@
                 <w:sz w:val="28"/>
                 <w:szCs w:val="28"/>
               </w:rPr>
-              <w:t>{{data.No }}</w:t>
+              <w:t>{{</w:t>
+            </w:r>
+            <w:proofErr w:type="spellStart"/>
+            <w:r>
+              <w:rPr>
+                <w:rFonts w:ascii="TH Sarabun New" w:hAnsi="TH Sarabun New" w:cs="TH Sarabun New"/>
+                <w:sz w:val="28"/>
+                <w:szCs w:val="28"/>
+              </w:rPr>
+              <w:t>data.No</w:t>
+            </w:r>
+            <w:proofErr w:type="spellEnd"/>
+            <w:r>
+              <w:rPr>
+                <w:rFonts w:ascii="TH Sarabun New" w:hAnsi="TH Sarabun New" w:cs="TH Sarabun New"/>
+                <w:sz w:val="28"/>
+                <w:szCs w:val="28"/>
+              </w:rPr>
+              <w:t xml:space="preserve"> }}</w:t>
             </w:r>
           </w:p>
         </w:tc>
@@ -8105,7 +8233,25 @@
                 <w:sz w:val="28"/>
                 <w:szCs w:val="28"/>
               </w:rPr>
-              <w:t>{{data.Name }}</w:t>
+              <w:t>{{</w:t>
+            </w:r>
+            <w:proofErr w:type="spellStart"/>
+            <w:r>
+              <w:rPr>
+                <w:rFonts w:ascii="TH Sarabun New" w:hAnsi="TH Sarabun New" w:cs="TH Sarabun New"/>
+                <w:sz w:val="28"/>
+                <w:szCs w:val="28"/>
+              </w:rPr>
+              <w:t>data.Name</w:t>
+            </w:r>
+            <w:proofErr w:type="spellEnd"/>
+            <w:r>
+              <w:rPr>
+                <w:rFonts w:ascii="TH Sarabun New" w:hAnsi="TH Sarabun New" w:cs="TH Sarabun New"/>
+                <w:sz w:val="28"/>
+                <w:szCs w:val="28"/>
+              </w:rPr>
+              <w:t xml:space="preserve"> }}</w:t>
             </w:r>
           </w:p>
         </w:tc>
@@ -8137,7 +8283,25 @@
                 <w:sz w:val="28"/>
                 <w:szCs w:val="28"/>
               </w:rPr>
-              <w:t>{{data.Critical}}</w:t>
+              <w:t>{{</w:t>
+            </w:r>
+            <w:proofErr w:type="spellStart"/>
+            <w:r>
+              <w:rPr>
+                <w:rFonts w:ascii="TH Sarabun New" w:hAnsi="TH Sarabun New" w:cs="TH Sarabun New"/>
+                <w:sz w:val="28"/>
+                <w:szCs w:val="28"/>
+              </w:rPr>
+              <w:t>data.Critical</w:t>
+            </w:r>
+            <w:proofErr w:type="spellEnd"/>
+            <w:r>
+              <w:rPr>
+                <w:rFonts w:ascii="TH Sarabun New" w:hAnsi="TH Sarabun New" w:cs="TH Sarabun New"/>
+                <w:sz w:val="28"/>
+                <w:szCs w:val="28"/>
+              </w:rPr>
+              <w:t>}}</w:t>
             </w:r>
           </w:p>
         </w:tc>
@@ -8169,7 +8333,25 @@
                 <w:sz w:val="28"/>
                 <w:szCs w:val="28"/>
               </w:rPr>
-              <w:t>{{data.High}}</w:t>
+              <w:t>{{</w:t>
+            </w:r>
+            <w:proofErr w:type="spellStart"/>
+            <w:r>
+              <w:rPr>
+                <w:rFonts w:ascii="TH Sarabun New" w:hAnsi="TH Sarabun New" w:cs="TH Sarabun New"/>
+                <w:sz w:val="28"/>
+                <w:szCs w:val="28"/>
+              </w:rPr>
+              <w:t>data.High</w:t>
+            </w:r>
+            <w:proofErr w:type="spellEnd"/>
+            <w:r>
+              <w:rPr>
+                <w:rFonts w:ascii="TH Sarabun New" w:hAnsi="TH Sarabun New" w:cs="TH Sarabun New"/>
+                <w:sz w:val="28"/>
+                <w:szCs w:val="28"/>
+              </w:rPr>
+              <w:t>}}</w:t>
             </w:r>
           </w:p>
         </w:tc>
@@ -8201,7 +8383,25 @@
                 <w:sz w:val="28"/>
                 <w:szCs w:val="28"/>
               </w:rPr>
-              <w:t>{{data.Medium}}</w:t>
+              <w:t>{{</w:t>
+            </w:r>
+            <w:proofErr w:type="spellStart"/>
+            <w:r>
+              <w:rPr>
+                <w:rFonts w:ascii="TH Sarabun New" w:hAnsi="TH Sarabun New" w:cs="TH Sarabun New"/>
+                <w:sz w:val="28"/>
+                <w:szCs w:val="28"/>
+              </w:rPr>
+              <w:t>data.Medium</w:t>
+            </w:r>
+            <w:proofErr w:type="spellEnd"/>
+            <w:r>
+              <w:rPr>
+                <w:rFonts w:ascii="TH Sarabun New" w:hAnsi="TH Sarabun New" w:cs="TH Sarabun New"/>
+                <w:sz w:val="28"/>
+                <w:szCs w:val="28"/>
+              </w:rPr>
+              <w:t>}}</w:t>
             </w:r>
           </w:p>
         </w:tc>
@@ -8233,7 +8433,25 @@
                 <w:sz w:val="28"/>
                 <w:szCs w:val="28"/>
               </w:rPr>
-              <w:t>{{data.Low}}</w:t>
+              <w:t>{{</w:t>
+            </w:r>
+            <w:proofErr w:type="spellStart"/>
+            <w:r>
+              <w:rPr>
+                <w:rFonts w:ascii="TH Sarabun New" w:hAnsi="TH Sarabun New" w:cs="TH Sarabun New"/>
+                <w:sz w:val="28"/>
+                <w:szCs w:val="28"/>
+              </w:rPr>
+              <w:t>data.Low</w:t>
+            </w:r>
+            <w:proofErr w:type="spellEnd"/>
+            <w:r>
+              <w:rPr>
+                <w:rFonts w:ascii="TH Sarabun New" w:hAnsi="TH Sarabun New" w:cs="TH Sarabun New"/>
+                <w:sz w:val="28"/>
+                <w:szCs w:val="28"/>
+              </w:rPr>
+              <w:t>}}</w:t>
             </w:r>
           </w:p>
         </w:tc>
@@ -8265,7 +8483,25 @@
                 <w:sz w:val="28"/>
                 <w:szCs w:val="28"/>
               </w:rPr>
-              <w:t>{{data.Total}}</w:t>
+              <w:t>{{</w:t>
+            </w:r>
+            <w:proofErr w:type="spellStart"/>
+            <w:r>
+              <w:rPr>
+                <w:rFonts w:ascii="TH Sarabun New" w:hAnsi="TH Sarabun New" w:cs="TH Sarabun New"/>
+                <w:sz w:val="28"/>
+                <w:szCs w:val="28"/>
+              </w:rPr>
+              <w:t>data.Total</w:t>
+            </w:r>
+            <w:proofErr w:type="spellEnd"/>
+            <w:r>
+              <w:rPr>
+                <w:rFonts w:ascii="TH Sarabun New" w:hAnsi="TH Sarabun New" w:cs="TH Sarabun New"/>
+                <w:sz w:val="28"/>
+                <w:szCs w:val="28"/>
+              </w:rPr>
+              <w:t>}}</w:t>
             </w:r>
           </w:p>
         </w:tc>
@@ -8304,7 +8540,27 @@
                 <w:sz w:val="28"/>
                 <w:szCs w:val="28"/>
               </w:rPr>
-              <w:t>{%tr endfor %}</w:t>
+              <w:t xml:space="preserve">{%tr </w:t>
+            </w:r>
+            <w:proofErr w:type="spellStart"/>
+            <w:r>
+              <w:rPr>
+                <w:rFonts w:ascii="TH Sarabun New" w:eastAsia="Sarabun" w:hAnsi="TH Sarabun New" w:cs="TH Sarabun New"/>
+                <w:color w:val="000000"/>
+                <w:sz w:val="28"/>
+                <w:szCs w:val="28"/>
+              </w:rPr>
+              <w:t>endfor</w:t>
+            </w:r>
+            <w:proofErr w:type="spellEnd"/>
+            <w:r>
+              <w:rPr>
+                <w:rFonts w:ascii="TH Sarabun New" w:eastAsia="Sarabun" w:hAnsi="TH Sarabun New" w:cs="TH Sarabun New"/>
+                <w:color w:val="000000"/>
+                <w:sz w:val="28"/>
+                <w:szCs w:val="28"/>
+              </w:rPr>
+              <w:t xml:space="preserve"> %}</w:t>
             </w:r>
           </w:p>
         </w:tc>
@@ -8892,7 +9148,73 @@
                 <w:sz w:val="28"/>
                 <w:szCs w:val="28"/>
               </w:rPr>
-              <w:t>{{data.risk}}{% cellbg data.color%}</w:t>
+              <w:t>{{</w:t>
+            </w:r>
+            <w:proofErr w:type="spellStart"/>
+            <w:r>
+              <w:rPr>
+                <w:rFonts w:ascii="TH Sarabun New" w:hAnsi="TH Sarabun New" w:cs="TH Sarabun New"/>
+                <w:b/>
+                <w:bCs/>
+                <w:sz w:val="28"/>
+                <w:szCs w:val="28"/>
+              </w:rPr>
+              <w:t>data.risk</w:t>
+            </w:r>
+            <w:proofErr w:type="spellEnd"/>
+            <w:r>
+              <w:rPr>
+                <w:rFonts w:ascii="TH Sarabun New" w:hAnsi="TH Sarabun New" w:cs="TH Sarabun New"/>
+                <w:b/>
+                <w:bCs/>
+                <w:sz w:val="28"/>
+                <w:szCs w:val="28"/>
+              </w:rPr>
+              <w:t xml:space="preserve">}}{% </w:t>
+            </w:r>
+            <w:proofErr w:type="spellStart"/>
+            <w:r>
+              <w:rPr>
+                <w:rFonts w:ascii="TH Sarabun New" w:hAnsi="TH Sarabun New" w:cs="TH Sarabun New"/>
+                <w:b/>
+                <w:bCs/>
+                <w:sz w:val="28"/>
+                <w:szCs w:val="28"/>
+              </w:rPr>
+              <w:t>cellbg</w:t>
+            </w:r>
+            <w:proofErr w:type="spellEnd"/>
+            <w:r>
+              <w:rPr>
+                <w:rFonts w:ascii="TH Sarabun New" w:hAnsi="TH Sarabun New" w:cs="TH Sarabun New"/>
+                <w:b/>
+                <w:bCs/>
+                <w:sz w:val="28"/>
+                <w:szCs w:val="28"/>
+              </w:rPr>
+              <w:t xml:space="preserve"> </w:t>
+            </w:r>
+            <w:proofErr w:type="spellStart"/>
+            <w:r>
+              <w:rPr>
+                <w:rFonts w:ascii="TH Sarabun New" w:hAnsi="TH Sarabun New" w:cs="TH Sarabun New"/>
+                <w:b/>
+                <w:bCs/>
+                <w:sz w:val="28"/>
+                <w:szCs w:val="28"/>
+              </w:rPr>
+              <w:t>data.color</w:t>
+            </w:r>
+            <w:proofErr w:type="spellEnd"/>
+            <w:r>
+              <w:rPr>
+                <w:rFonts w:ascii="TH Sarabun New" w:hAnsi="TH Sarabun New" w:cs="TH Sarabun New"/>
+                <w:b/>
+                <w:bCs/>
+                <w:sz w:val="28"/>
+                <w:szCs w:val="28"/>
+              </w:rPr>
+              <w:t>%}</w:t>
             </w:r>
           </w:p>
         </w:tc>
@@ -8960,7 +9282,25 @@
                 <w:sz w:val="28"/>
                 <w:szCs w:val="28"/>
               </w:rPr>
-              <w:t>{{data.port}}</w:t>
+              <w:t>{{</w:t>
+            </w:r>
+            <w:proofErr w:type="spellStart"/>
+            <w:r>
+              <w:rPr>
+                <w:rFonts w:ascii="TH Sarabun New" w:hAnsi="TH Sarabun New" w:cs="TH Sarabun New"/>
+                <w:sz w:val="28"/>
+                <w:szCs w:val="28"/>
+              </w:rPr>
+              <w:t>data.port</w:t>
+            </w:r>
+            <w:proofErr w:type="spellEnd"/>
+            <w:r>
+              <w:rPr>
+                <w:rFonts w:ascii="TH Sarabun New" w:hAnsi="TH Sarabun New" w:cs="TH Sarabun New"/>
+                <w:sz w:val="28"/>
+                <w:szCs w:val="28"/>
+              </w:rPr>
+              <w:t>}}</w:t>
             </w:r>
           </w:p>
         </w:tc>
@@ -9040,7 +9380,25 @@
                 <w:sz w:val="28"/>
                 <w:szCs w:val="28"/>
               </w:rPr>
-              <w:t>{{data.host}}</w:t>
+              <w:t>{{</w:t>
+            </w:r>
+            <w:proofErr w:type="spellStart"/>
+            <w:r>
+              <w:rPr>
+                <w:rFonts w:ascii="TH Sarabun New" w:hAnsi="TH Sarabun New" w:cs="TH Sarabun New"/>
+                <w:sz w:val="28"/>
+                <w:szCs w:val="28"/>
+              </w:rPr>
+              <w:t>data.host</w:t>
+            </w:r>
+            <w:proofErr w:type="spellEnd"/>
+            <w:r>
+              <w:rPr>
+                <w:rFonts w:ascii="TH Sarabun New" w:hAnsi="TH Sarabun New" w:cs="TH Sarabun New"/>
+                <w:sz w:val="28"/>
+                <w:szCs w:val="28"/>
+              </w:rPr>
+              <w:t>}}</w:t>
             </w:r>
           </w:p>
         </w:tc>
@@ -9120,7 +9478,25 @@
                 <w:sz w:val="28"/>
                 <w:szCs w:val="28"/>
               </w:rPr>
-              <w:t>{{data.description}}</w:t>
+              <w:t>{{</w:t>
+            </w:r>
+            <w:proofErr w:type="spellStart"/>
+            <w:r>
+              <w:rPr>
+                <w:rFonts w:ascii="TH Sarabun New" w:hAnsi="TH Sarabun New" w:cs="TH Sarabun New"/>
+                <w:sz w:val="28"/>
+                <w:szCs w:val="28"/>
+              </w:rPr>
+              <w:t>data.description</w:t>
+            </w:r>
+            <w:proofErr w:type="spellEnd"/>
+            <w:r>
+              <w:rPr>
+                <w:rFonts w:ascii="TH Sarabun New" w:hAnsi="TH Sarabun New" w:cs="TH Sarabun New"/>
+                <w:sz w:val="28"/>
+                <w:szCs w:val="28"/>
+              </w:rPr>
+              <w:t>}}</w:t>
             </w:r>
           </w:p>
         </w:tc>
@@ -9201,7 +9577,25 @@
                 <w:sz w:val="28"/>
                 <w:szCs w:val="28"/>
               </w:rPr>
-              <w:t>{{data.solution}}</w:t>
+              <w:t>{{</w:t>
+            </w:r>
+            <w:proofErr w:type="spellStart"/>
+            <w:r>
+              <w:rPr>
+                <w:rFonts w:ascii="TH Sarabun New" w:hAnsi="TH Sarabun New" w:cs="TH Sarabun New"/>
+                <w:sz w:val="28"/>
+                <w:szCs w:val="28"/>
+              </w:rPr>
+              <w:t>data.solution</w:t>
+            </w:r>
+            <w:proofErr w:type="spellEnd"/>
+            <w:r>
+              <w:rPr>
+                <w:rFonts w:ascii="TH Sarabun New" w:hAnsi="TH Sarabun New" w:cs="TH Sarabun New"/>
+                <w:sz w:val="28"/>
+                <w:szCs w:val="28"/>
+              </w:rPr>
+              <w:t>}}</w:t>
             </w:r>
           </w:p>
         </w:tc>
@@ -9271,7 +9665,25 @@
                 <w:sz w:val="28"/>
                 <w:szCs w:val="28"/>
               </w:rPr>
-              <w:t>{{data.remark}}</w:t>
+              <w:t>{{</w:t>
+            </w:r>
+            <w:proofErr w:type="spellStart"/>
+            <w:r>
+              <w:rPr>
+                <w:rFonts w:ascii="TH Sarabun New" w:hAnsi="TH Sarabun New" w:cs="TH Sarabun New"/>
+                <w:sz w:val="28"/>
+                <w:szCs w:val="28"/>
+              </w:rPr>
+              <w:t>data.remark</w:t>
+            </w:r>
+            <w:proofErr w:type="spellEnd"/>
+            <w:r>
+              <w:rPr>
+                <w:rFonts w:ascii="TH Sarabun New" w:hAnsi="TH Sarabun New" w:cs="TH Sarabun New"/>
+                <w:sz w:val="28"/>
+                <w:szCs w:val="28"/>
+              </w:rPr>
+              <w:t>}}</w:t>
             </w:r>
           </w:p>
         </w:tc>
@@ -9327,7 +9739,25 @@
                 <w:sz w:val="28"/>
                 <w:szCs w:val="28"/>
               </w:rPr>
-              <w:t>{%tr endfor %}</w:t>
+              <w:t xml:space="preserve">{%tr </w:t>
+            </w:r>
+            <w:proofErr w:type="spellStart"/>
+            <w:r>
+              <w:rPr>
+                <w:rFonts w:ascii="TH Sarabun New" w:hAnsi="TH Sarabun New" w:cs="TH Sarabun New"/>
+                <w:sz w:val="28"/>
+                <w:szCs w:val="28"/>
+              </w:rPr>
+              <w:t>endfor</w:t>
+            </w:r>
+            <w:proofErr w:type="spellEnd"/>
+            <w:r>
+              <w:rPr>
+                <w:rFonts w:ascii="TH Sarabun New" w:hAnsi="TH Sarabun New" w:cs="TH Sarabun New"/>
+                <w:sz w:val="28"/>
+                <w:szCs w:val="28"/>
+              </w:rPr>
+              <w:t xml:space="preserve"> %}</w:t>
             </w:r>
           </w:p>
         </w:tc>
@@ -9839,14 +10269,16 @@
               </w:rPr>
               <w:t xml:space="preserve">{%tr for data in  </w:t>
             </w:r>
-            <w:r>
-              <w:rPr>
-                <w:rFonts w:ascii="TH Sarabun New" w:eastAsia="Sarabun" w:hAnsi="TH Sarabun New" w:cs="TH Sarabun New"/>
-                <w:sz w:val="28"/>
-                <w:szCs w:val="28"/>
-              </w:rPr>
-              <w:t>contents_ip_burp</w:t>
-            </w:r>
+            <w:proofErr w:type="spellStart"/>
+            <w:r>
+              <w:rPr>
+                <w:rFonts w:ascii="TH Sarabun New" w:eastAsia="Sarabun" w:hAnsi="TH Sarabun New" w:cs="TH Sarabun New"/>
+                <w:sz w:val="28"/>
+                <w:szCs w:val="28"/>
+              </w:rPr>
+              <w:t>contents_domain</w:t>
+            </w:r>
+            <w:proofErr w:type="spellEnd"/>
             <w:r>
               <w:rPr>
                 <w:rFonts w:ascii="TH Sarabun New" w:eastAsia="Sarabun" w:hAnsi="TH Sarabun New" w:cs="TH Sarabun New"/>
@@ -9873,26 +10305,21 @@
               <w:jc w:val="center"/>
               <w:rPr>
                 <w:rFonts w:ascii="TH Sarabun New" w:eastAsia="Sarabun" w:hAnsi="TH Sarabun New" w:cs="TH Sarabun New"/>
-                <w:sz w:val="28"/>
-                <w:szCs w:val="28"/>
-              </w:rPr>
-            </w:pPr>
-            <w:r>
-              <w:rPr>
-                <w:rFonts w:ascii="TH Sarabun New" w:eastAsia="Sarabun" w:hAnsi="TH Sarabun New" w:cs="TH Sarabun New"/>
-                <w:color w:val="000000"/>
-                <w:sz w:val="28"/>
-                <w:szCs w:val="28"/>
-              </w:rPr>
-              <w:t>{{data.no}}</w:t>
-            </w:r>
-          </w:p>
-        </w:tc>
-        <w:tc>
-          <w:tcPr>
-            <w:tcW w:w="2970" w:type="dxa"/>
-            <w:vAlign w:val="center"/>
-          </w:tcPr>
+                <w:color w:val="000000"/>
+                <w:sz w:val="28"/>
+                <w:szCs w:val="28"/>
+              </w:rPr>
+            </w:pPr>
+            <w:r>
+              <w:rPr>
+                <w:rFonts w:ascii="TH Sarabun New" w:eastAsia="Sarabun" w:hAnsi="TH Sarabun New" w:cs="TH Sarabun New"/>
+                <w:color w:val="000000"/>
+                <w:sz w:val="28"/>
+                <w:szCs w:val="28"/>
+              </w:rPr>
+              <w:t>{{</w:t>
+            </w:r>
+          </w:p>
           <w:p>
             <w:pPr>
               <w:tabs>
@@ -9913,13 +10340,31 @@
                 <w:sz w:val="28"/>
                 <w:szCs w:val="28"/>
               </w:rPr>
-              <w:t>{{data.url}}</w:t>
-            </w:r>
-          </w:p>
-        </w:tc>
-        <w:tc>
-          <w:tcPr>
-            <w:tcW w:w="2250" w:type="dxa"/>
+              <w:t>da</w:t>
+            </w:r>
+            <w:r>
+              <w:rPr>
+                <w:rFonts w:ascii="TH Sarabun New" w:eastAsia="Sarabun" w:hAnsi="TH Sarabun New" w:cs="TH Sarabun New"/>
+                <w:color w:val="000000"/>
+                <w:sz w:val="28"/>
+                <w:szCs w:val="28"/>
+              </w:rPr>
+              <w:t>t</w:t>
+            </w:r>
+            <w:r>
+              <w:rPr>
+                <w:rFonts w:ascii="TH Sarabun New" w:eastAsia="Sarabun" w:hAnsi="TH Sarabun New" w:cs="TH Sarabun New"/>
+                <w:color w:val="000000"/>
+                <w:sz w:val="28"/>
+                <w:szCs w:val="28"/>
+              </w:rPr>
+              <w:t>a.no}}</w:t>
+            </w:r>
+          </w:p>
+        </w:tc>
+        <w:tc>
+          <w:tcPr>
+            <w:tcW w:w="2970" w:type="dxa"/>
             <w:vAlign w:val="center"/>
           </w:tcPr>
           <w:p>
@@ -9942,7 +10387,85 @@
                 <w:sz w:val="28"/>
                 <w:szCs w:val="28"/>
               </w:rPr>
-              <w:t>{{data.ip}}</w:t>
+              <w:t>{{</w:t>
+            </w:r>
+            <w:proofErr w:type="spellStart"/>
+            <w:r>
+              <w:rPr>
+                <w:rFonts w:ascii="TH Sarabun New" w:eastAsia="Sarabun" w:hAnsi="TH Sarabun New" w:cs="TH Sarabun New"/>
+                <w:color w:val="000000"/>
+                <w:sz w:val="28"/>
+                <w:szCs w:val="28"/>
+              </w:rPr>
+              <w:t>data.</w:t>
+            </w:r>
+            <w:r>
+              <w:rPr>
+                <w:rFonts w:ascii="TH Sarabun New" w:eastAsia="Sarabun" w:hAnsi="TH Sarabun New" w:cs="TH Sarabun New"/>
+                <w:color w:val="000000"/>
+                <w:sz w:val="28"/>
+                <w:szCs w:val="28"/>
+              </w:rPr>
+              <w:t>host</w:t>
+            </w:r>
+            <w:proofErr w:type="spellEnd"/>
+            <w:r>
+              <w:rPr>
+                <w:rFonts w:ascii="TH Sarabun New" w:eastAsia="Sarabun" w:hAnsi="TH Sarabun New" w:cs="TH Sarabun New"/>
+                <w:color w:val="000000"/>
+                <w:sz w:val="28"/>
+                <w:szCs w:val="28"/>
+              </w:rPr>
+              <w:t>}}</w:t>
+            </w:r>
+          </w:p>
+        </w:tc>
+        <w:tc>
+          <w:tcPr>
+            <w:tcW w:w="2250" w:type="dxa"/>
+            <w:vAlign w:val="center"/>
+          </w:tcPr>
+          <w:p>
+            <w:pPr>
+              <w:tabs>
+                <w:tab w:val="left" w:pos="1440"/>
+              </w:tabs>
+              <w:spacing w:after="0" w:line="240" w:lineRule="auto"/>
+              <w:jc w:val="center"/>
+              <w:rPr>
+                <w:rFonts w:ascii="TH Sarabun New" w:eastAsia="Sarabun" w:hAnsi="TH Sarabun New" w:cs="TH Sarabun New"/>
+                <w:sz w:val="28"/>
+                <w:szCs w:val="28"/>
+              </w:rPr>
+            </w:pPr>
+            <w:r>
+              <w:rPr>
+                <w:rFonts w:ascii="TH Sarabun New" w:eastAsia="Sarabun" w:hAnsi="TH Sarabun New" w:cs="TH Sarabun New"/>
+                <w:color w:val="000000"/>
+                <w:sz w:val="28"/>
+                <w:szCs w:val="28"/>
+              </w:rPr>
+              <w:t>{{</w:t>
+            </w:r>
+            <w:proofErr w:type="spellStart"/>
+            <w:r>
+              <w:rPr>
+                <w:rFonts w:ascii="TH Sarabun New" w:eastAsia="Sarabun" w:hAnsi="TH Sarabun New" w:cs="TH Sarabun New"/>
+                <w:color w:val="000000"/>
+                <w:sz w:val="28"/>
+                <w:szCs w:val="28"/>
+              </w:rPr>
+              <w:t>data.ip</w:t>
+            </w:r>
+            <w:proofErr w:type="spellEnd"/>
+            <w:r>
+              <w:rPr>
+                <w:rFonts w:ascii="TH Sarabun New" w:eastAsia="Sarabun" w:hAnsi="TH Sarabun New" w:cs="TH Sarabun New"/>
+                <w:color w:val="000000"/>
+                <w:sz w:val="28"/>
+                <w:szCs w:val="28"/>
+              </w:rPr>
+              <w:t>}}</w:t>
             </w:r>
           </w:p>
         </w:tc>
@@ -10001,7 +10524,27 @@
                 <w:sz w:val="28"/>
                 <w:szCs w:val="28"/>
               </w:rPr>
-              <w:t>{{data.port}}</w:t>
+              <w:t>{{</w:t>
+            </w:r>
+            <w:proofErr w:type="spellStart"/>
+            <w:r>
+              <w:rPr>
+                <w:rFonts w:ascii="TH Sarabun New" w:eastAsia="Sarabun" w:hAnsi="TH Sarabun New" w:cs="TH Sarabun New"/>
+                <w:color w:val="000000"/>
+                <w:sz w:val="28"/>
+                <w:szCs w:val="28"/>
+              </w:rPr>
+              <w:t>data.port</w:t>
+            </w:r>
+            <w:proofErr w:type="spellEnd"/>
+            <w:r>
+              <w:rPr>
+                <w:rFonts w:ascii="TH Sarabun New" w:eastAsia="Sarabun" w:hAnsi="TH Sarabun New" w:cs="TH Sarabun New"/>
+                <w:color w:val="000000"/>
+                <w:sz w:val="28"/>
+                <w:szCs w:val="28"/>
+              </w:rPr>
+              <w:t>}}</w:t>
             </w:r>
           </w:p>
         </w:tc>
@@ -10032,7 +10575,25 @@
                 <w:sz w:val="28"/>
                 <w:szCs w:val="28"/>
               </w:rPr>
-              <w:t>{%tr endfor %}</w:t>
+              <w:t xml:space="preserve">{%tr </w:t>
+            </w:r>
+            <w:proofErr w:type="spellStart"/>
+            <w:r>
+              <w:rPr>
+                <w:rFonts w:ascii="TH Sarabun New" w:eastAsia="Sarabun" w:hAnsi="TH Sarabun New" w:cs="TH Sarabun New"/>
+                <w:sz w:val="28"/>
+                <w:szCs w:val="28"/>
+              </w:rPr>
+              <w:t>endfor</w:t>
+            </w:r>
+            <w:proofErr w:type="spellEnd"/>
+            <w:r>
+              <w:rPr>
+                <w:rFonts w:ascii="TH Sarabun New" w:eastAsia="Sarabun" w:hAnsi="TH Sarabun New" w:cs="TH Sarabun New"/>
+                <w:sz w:val="28"/>
+                <w:szCs w:val="28"/>
+              </w:rPr>
+              <w:t xml:space="preserve"> %}</w:t>
             </w:r>
           </w:p>
         </w:tc>
@@ -10690,7 +11251,25 @@
                 <w:sz w:val="28"/>
                 <w:szCs w:val="28"/>
               </w:rPr>
-              <w:t>{{data.No }}</w:t>
+              <w:t>{{</w:t>
+            </w:r>
+            <w:proofErr w:type="spellStart"/>
+            <w:r>
+              <w:rPr>
+                <w:rFonts w:ascii="TH Sarabun New" w:hAnsi="TH Sarabun New" w:cs="TH Sarabun New"/>
+                <w:sz w:val="28"/>
+                <w:szCs w:val="28"/>
+              </w:rPr>
+              <w:t>data.No</w:t>
+            </w:r>
+            <w:proofErr w:type="spellEnd"/>
+            <w:r>
+              <w:rPr>
+                <w:rFonts w:ascii="TH Sarabun New" w:hAnsi="TH Sarabun New" w:cs="TH Sarabun New"/>
+                <w:sz w:val="28"/>
+                <w:szCs w:val="28"/>
+              </w:rPr>
+              <w:t xml:space="preserve"> }}</w:t>
             </w:r>
           </w:p>
         </w:tc>
@@ -10766,7 +11345,25 @@
                 <w:sz w:val="28"/>
                 <w:szCs w:val="28"/>
               </w:rPr>
-              <w:t>{{data.Name }}</w:t>
+              <w:t>{{</w:t>
+            </w:r>
+            <w:proofErr w:type="spellStart"/>
+            <w:r>
+              <w:rPr>
+                <w:rFonts w:ascii="TH Sarabun New" w:hAnsi="TH Sarabun New" w:cs="TH Sarabun New"/>
+                <w:sz w:val="28"/>
+                <w:szCs w:val="28"/>
+              </w:rPr>
+              <w:t>data.Name</w:t>
+            </w:r>
+            <w:proofErr w:type="spellEnd"/>
+            <w:r>
+              <w:rPr>
+                <w:rFonts w:ascii="TH Sarabun New" w:hAnsi="TH Sarabun New" w:cs="TH Sarabun New"/>
+                <w:sz w:val="28"/>
+                <w:szCs w:val="28"/>
+              </w:rPr>
+              <w:t xml:space="preserve"> }}</w:t>
             </w:r>
           </w:p>
         </w:tc>
@@ -10798,7 +11395,25 @@
                 <w:sz w:val="28"/>
                 <w:szCs w:val="28"/>
               </w:rPr>
-              <w:t>{{data.Critical}}</w:t>
+              <w:t>{{</w:t>
+            </w:r>
+            <w:proofErr w:type="spellStart"/>
+            <w:r>
+              <w:rPr>
+                <w:rFonts w:ascii="TH Sarabun New" w:hAnsi="TH Sarabun New" w:cs="TH Sarabun New"/>
+                <w:sz w:val="28"/>
+                <w:szCs w:val="28"/>
+              </w:rPr>
+              <w:t>data.Critical</w:t>
+            </w:r>
+            <w:proofErr w:type="spellEnd"/>
+            <w:r>
+              <w:rPr>
+                <w:rFonts w:ascii="TH Sarabun New" w:hAnsi="TH Sarabun New" w:cs="TH Sarabun New"/>
+                <w:sz w:val="28"/>
+                <w:szCs w:val="28"/>
+              </w:rPr>
+              <w:t>}}</w:t>
             </w:r>
           </w:p>
         </w:tc>
@@ -10830,7 +11445,25 @@
                 <w:sz w:val="28"/>
                 <w:szCs w:val="28"/>
               </w:rPr>
-              <w:t>{{data.High}}</w:t>
+              <w:t>{{</w:t>
+            </w:r>
+            <w:proofErr w:type="spellStart"/>
+            <w:r>
+              <w:rPr>
+                <w:rFonts w:ascii="TH Sarabun New" w:hAnsi="TH Sarabun New" w:cs="TH Sarabun New"/>
+                <w:sz w:val="28"/>
+                <w:szCs w:val="28"/>
+              </w:rPr>
+              <w:t>data.High</w:t>
+            </w:r>
+            <w:proofErr w:type="spellEnd"/>
+            <w:r>
+              <w:rPr>
+                <w:rFonts w:ascii="TH Sarabun New" w:hAnsi="TH Sarabun New" w:cs="TH Sarabun New"/>
+                <w:sz w:val="28"/>
+                <w:szCs w:val="28"/>
+              </w:rPr>
+              <w:t>}}</w:t>
             </w:r>
           </w:p>
         </w:tc>
@@ -10862,7 +11495,25 @@
                 <w:sz w:val="28"/>
                 <w:szCs w:val="28"/>
               </w:rPr>
-              <w:t>{{data.Medium}}</w:t>
+              <w:t>{{</w:t>
+            </w:r>
+            <w:proofErr w:type="spellStart"/>
+            <w:r>
+              <w:rPr>
+                <w:rFonts w:ascii="TH Sarabun New" w:hAnsi="TH Sarabun New" w:cs="TH Sarabun New"/>
+                <w:sz w:val="28"/>
+                <w:szCs w:val="28"/>
+              </w:rPr>
+              <w:t>data.Medium</w:t>
+            </w:r>
+            <w:proofErr w:type="spellEnd"/>
+            <w:r>
+              <w:rPr>
+                <w:rFonts w:ascii="TH Sarabun New" w:hAnsi="TH Sarabun New" w:cs="TH Sarabun New"/>
+                <w:sz w:val="28"/>
+                <w:szCs w:val="28"/>
+              </w:rPr>
+              <w:t>}}</w:t>
             </w:r>
           </w:p>
         </w:tc>
@@ -10894,7 +11545,25 @@
                 <w:sz w:val="28"/>
                 <w:szCs w:val="28"/>
               </w:rPr>
-              <w:t>{{data.Low}}</w:t>
+              <w:t>{{</w:t>
+            </w:r>
+            <w:proofErr w:type="spellStart"/>
+            <w:r>
+              <w:rPr>
+                <w:rFonts w:ascii="TH Sarabun New" w:hAnsi="TH Sarabun New" w:cs="TH Sarabun New"/>
+                <w:sz w:val="28"/>
+                <w:szCs w:val="28"/>
+              </w:rPr>
+              <w:t>data.Low</w:t>
+            </w:r>
+            <w:proofErr w:type="spellEnd"/>
+            <w:r>
+              <w:rPr>
+                <w:rFonts w:ascii="TH Sarabun New" w:hAnsi="TH Sarabun New" w:cs="TH Sarabun New"/>
+                <w:sz w:val="28"/>
+                <w:szCs w:val="28"/>
+              </w:rPr>
+              <w:t>}}</w:t>
             </w:r>
           </w:p>
         </w:tc>
@@ -10926,7 +11595,25 @@
                 <w:sz w:val="28"/>
                 <w:szCs w:val="28"/>
               </w:rPr>
-              <w:t>{{data.Total}}</w:t>
+              <w:t>{{</w:t>
+            </w:r>
+            <w:proofErr w:type="spellStart"/>
+            <w:r>
+              <w:rPr>
+                <w:rFonts w:ascii="TH Sarabun New" w:hAnsi="TH Sarabun New" w:cs="TH Sarabun New"/>
+                <w:sz w:val="28"/>
+                <w:szCs w:val="28"/>
+              </w:rPr>
+              <w:t>data.Total</w:t>
+            </w:r>
+            <w:proofErr w:type="spellEnd"/>
+            <w:r>
+              <w:rPr>
+                <w:rFonts w:ascii="TH Sarabun New" w:hAnsi="TH Sarabun New" w:cs="TH Sarabun New"/>
+                <w:sz w:val="28"/>
+                <w:szCs w:val="28"/>
+              </w:rPr>
+              <w:t>}}</w:t>
             </w:r>
           </w:p>
         </w:tc>
@@ -10965,7 +11652,27 @@
                 <w:sz w:val="28"/>
                 <w:szCs w:val="28"/>
               </w:rPr>
-              <w:t>{%tr endfor %}</w:t>
+              <w:t xml:space="preserve">{%tr </w:t>
+            </w:r>
+            <w:proofErr w:type="spellStart"/>
+            <w:r>
+              <w:rPr>
+                <w:rFonts w:ascii="TH Sarabun New" w:eastAsia="Sarabun" w:hAnsi="TH Sarabun New" w:cs="TH Sarabun New"/>
+                <w:color w:val="000000"/>
+                <w:sz w:val="28"/>
+                <w:szCs w:val="28"/>
+              </w:rPr>
+              <w:t>endfor</w:t>
+            </w:r>
+            <w:proofErr w:type="spellEnd"/>
+            <w:r>
+              <w:rPr>
+                <w:rFonts w:ascii="TH Sarabun New" w:eastAsia="Sarabun" w:hAnsi="TH Sarabun New" w:cs="TH Sarabun New"/>
+                <w:color w:val="000000"/>
+                <w:sz w:val="28"/>
+                <w:szCs w:val="28"/>
+              </w:rPr>
+              <w:t xml:space="preserve"> %}</w:t>
             </w:r>
           </w:p>
         </w:tc>
@@ -11354,7 +12061,25 @@
                 <w:sz w:val="28"/>
                 <w:szCs w:val="28"/>
               </w:rPr>
-              <w:t>{%tr for data in  vulnerability_url%}</w:t>
+              <w:t xml:space="preserve">{%tr for data in  </w:t>
+            </w:r>
+            <w:proofErr w:type="spellStart"/>
+            <w:r>
+              <w:rPr>
+                <w:rFonts w:ascii="TH Sarabun New" w:eastAsia="Sarabun" w:hAnsi="TH Sarabun New" w:cs="TH Sarabun New"/>
+                <w:sz w:val="28"/>
+                <w:szCs w:val="28"/>
+              </w:rPr>
+              <w:t>vulnerability_url</w:t>
+            </w:r>
+            <w:proofErr w:type="spellEnd"/>
+            <w:r>
+              <w:rPr>
+                <w:rFonts w:ascii="TH Sarabun New" w:eastAsia="Sarabun" w:hAnsi="TH Sarabun New" w:cs="TH Sarabun New"/>
+                <w:sz w:val="28"/>
+                <w:szCs w:val="28"/>
+              </w:rPr>
+              <w:t>%}</w:t>
             </w:r>
           </w:p>
         </w:tc>
@@ -11544,7 +12269,47 @@
                 <w:sz w:val="28"/>
                 <w:szCs w:val="28"/>
               </w:rPr>
-              <w:t>}}{% cellbg data.color%}</w:t>
+              <w:t xml:space="preserve">}}{% </w:t>
+            </w:r>
+            <w:proofErr w:type="spellStart"/>
+            <w:r>
+              <w:rPr>
+                <w:rFonts w:ascii="TH Sarabun New" w:eastAsia="Sarabun" w:hAnsi="TH Sarabun New" w:cs="TH Sarabun New"/>
+                <w:b/>
+                <w:sz w:val="28"/>
+                <w:szCs w:val="28"/>
+              </w:rPr>
+              <w:t>cellbg</w:t>
+            </w:r>
+            <w:proofErr w:type="spellEnd"/>
+            <w:r>
+              <w:rPr>
+                <w:rFonts w:ascii="TH Sarabun New" w:eastAsia="Sarabun" w:hAnsi="TH Sarabun New" w:cs="TH Sarabun New"/>
+                <w:b/>
+                <w:sz w:val="28"/>
+                <w:szCs w:val="28"/>
+              </w:rPr>
+              <w:t xml:space="preserve"> </w:t>
+            </w:r>
+            <w:proofErr w:type="spellStart"/>
+            <w:r>
+              <w:rPr>
+                <w:rFonts w:ascii="TH Sarabun New" w:eastAsia="Sarabun" w:hAnsi="TH Sarabun New" w:cs="TH Sarabun New"/>
+                <w:b/>
+                <w:sz w:val="28"/>
+                <w:szCs w:val="28"/>
+              </w:rPr>
+              <w:t>data.color</w:t>
+            </w:r>
+            <w:proofErr w:type="spellEnd"/>
+            <w:r>
+              <w:rPr>
+                <w:rFonts w:ascii="TH Sarabun New" w:eastAsia="Sarabun" w:hAnsi="TH Sarabun New" w:cs="TH Sarabun New"/>
+                <w:b/>
+                <w:sz w:val="28"/>
+                <w:szCs w:val="28"/>
+              </w:rPr>
+              <w:t>%}</w:t>
             </w:r>
           </w:p>
         </w:tc>
@@ -11600,7 +12365,25 @@
                 <w:sz w:val="28"/>
                 <w:szCs w:val="28"/>
               </w:rPr>
-              <w:t>{{data.port}}</w:t>
+              <w:t>{{</w:t>
+            </w:r>
+            <w:proofErr w:type="spellStart"/>
+            <w:r>
+              <w:rPr>
+                <w:rFonts w:ascii="TH Sarabun New" w:eastAsia="Sarabun" w:hAnsi="TH Sarabun New" w:cs="TH Sarabun New"/>
+                <w:sz w:val="28"/>
+                <w:szCs w:val="28"/>
+              </w:rPr>
+              <w:t>data.port</w:t>
+            </w:r>
+            <w:proofErr w:type="spellEnd"/>
+            <w:r>
+              <w:rPr>
+                <w:rFonts w:ascii="TH Sarabun New" w:eastAsia="Sarabun" w:hAnsi="TH Sarabun New" w:cs="TH Sarabun New"/>
+                <w:sz w:val="28"/>
+                <w:szCs w:val="28"/>
+              </w:rPr>
+              <w:t>}}</w:t>
             </w:r>
           </w:p>
         </w:tc>
@@ -11669,7 +12452,27 @@
                 <w:sz w:val="28"/>
                 <w:szCs w:val="28"/>
               </w:rPr>
-              <w:t>{{data.host}}</w:t>
+              <w:t>{{</w:t>
+            </w:r>
+            <w:proofErr w:type="spellStart"/>
+            <w:r>
+              <w:rPr>
+                <w:rFonts w:ascii="TH Sarabun New" w:eastAsia="Sarabun" w:hAnsi="TH Sarabun New" w:cs="TH Sarabun New"/>
+                <w:color w:val="000000"/>
+                <w:sz w:val="28"/>
+                <w:szCs w:val="28"/>
+              </w:rPr>
+              <w:t>data.host</w:t>
+            </w:r>
+            <w:proofErr w:type="spellEnd"/>
+            <w:r>
+              <w:rPr>
+                <w:rFonts w:ascii="TH Sarabun New" w:eastAsia="Sarabun" w:hAnsi="TH Sarabun New" w:cs="TH Sarabun New"/>
+                <w:color w:val="000000"/>
+                <w:sz w:val="28"/>
+                <w:szCs w:val="28"/>
+              </w:rPr>
+              <w:t>}}</w:t>
             </w:r>
           </w:p>
         </w:tc>
@@ -11738,7 +12541,27 @@
                 <w:sz w:val="28"/>
                 <w:szCs w:val="28"/>
               </w:rPr>
-              <w:t>{{data.description}}</w:t>
+              <w:t>{{</w:t>
+            </w:r>
+            <w:proofErr w:type="spellStart"/>
+            <w:r>
+              <w:rPr>
+                <w:rFonts w:ascii="TH Sarabun New" w:eastAsia="Sarabun" w:hAnsi="TH Sarabun New" w:cs="TH Sarabun New"/>
+                <w:color w:val="000000"/>
+                <w:sz w:val="28"/>
+                <w:szCs w:val="28"/>
+              </w:rPr>
+              <w:t>data.description</w:t>
+            </w:r>
+            <w:proofErr w:type="spellEnd"/>
+            <w:r>
+              <w:rPr>
+                <w:rFonts w:ascii="TH Sarabun New" w:eastAsia="Sarabun" w:hAnsi="TH Sarabun New" w:cs="TH Sarabun New"/>
+                <w:color w:val="000000"/>
+                <w:sz w:val="28"/>
+                <w:szCs w:val="28"/>
+              </w:rPr>
+              <w:t>}}</w:t>
             </w:r>
           </w:p>
         </w:tc>
@@ -11808,7 +12631,27 @@
                 <w:sz w:val="28"/>
                 <w:szCs w:val="28"/>
               </w:rPr>
-              <w:t>{{data.solution}}</w:t>
+              <w:t>{{</w:t>
+            </w:r>
+            <w:proofErr w:type="spellStart"/>
+            <w:r>
+              <w:rPr>
+                <w:rFonts w:ascii="TH Sarabun New" w:eastAsia="Sarabun" w:hAnsi="TH Sarabun New" w:cs="TH Sarabun New"/>
+                <w:color w:val="000000"/>
+                <w:sz w:val="28"/>
+                <w:szCs w:val="28"/>
+              </w:rPr>
+              <w:t>data.solution</w:t>
+            </w:r>
+            <w:proofErr w:type="spellEnd"/>
+            <w:r>
+              <w:rPr>
+                <w:rFonts w:ascii="TH Sarabun New" w:eastAsia="Sarabun" w:hAnsi="TH Sarabun New" w:cs="TH Sarabun New"/>
+                <w:color w:val="000000"/>
+                <w:sz w:val="28"/>
+                <w:szCs w:val="28"/>
+              </w:rPr>
+              <w:t>}}</w:t>
             </w:r>
           </w:p>
         </w:tc>
@@ -11876,7 +12719,6 @@
       <w:pPr>
         <w:spacing w:after="0" w:line="240" w:lineRule="auto"/>
         <w:rPr>
-          <w:rFonts w:hint="cs"/>
           <w:cs/>
           <w:lang w:bidi="th-TH"/>
         </w:rPr>
@@ -11923,7 +12765,25 @@
                 <w:sz w:val="28"/>
                 <w:szCs w:val="28"/>
               </w:rPr>
-              <w:t>{%tr endfor %}</w:t>
+              <w:t xml:space="preserve">{%tr </w:t>
+            </w:r>
+            <w:proofErr w:type="spellStart"/>
+            <w:r>
+              <w:rPr>
+                <w:rFonts w:ascii="TH Sarabun New" w:eastAsia="Sarabun" w:hAnsi="TH Sarabun New" w:cs="TH Sarabun New"/>
+                <w:sz w:val="28"/>
+                <w:szCs w:val="28"/>
+              </w:rPr>
+              <w:t>endfor</w:t>
+            </w:r>
+            <w:proofErr w:type="spellEnd"/>
+            <w:r>
+              <w:rPr>
+                <w:rFonts w:ascii="TH Sarabun New" w:eastAsia="Sarabun" w:hAnsi="TH Sarabun New" w:cs="TH Sarabun New"/>
+                <w:sz w:val="28"/>
+                <w:szCs w:val="28"/>
+              </w:rPr>
+              <w:t xml:space="preserve"> %}</w:t>
             </w:r>
           </w:p>
         </w:tc>
@@ -12152,7 +13012,29 @@
                 <w:sz w:val="28"/>
                 <w:szCs w:val="28"/>
               </w:rPr>
-              <w:t>{%tr for data in nmap_port %}</w:t>
+              <w:t xml:space="preserve">{%tr for data in </w:t>
+            </w:r>
+            <w:proofErr w:type="spellStart"/>
+            <w:r>
+              <w:rPr>
+                <w:rFonts w:ascii="TH Sarabun New" w:eastAsia="Sarabun" w:hAnsi="TH Sarabun New" w:cs="TH Sarabun New"/>
+                <w:bCs/>
+                <w:color w:val="000000"/>
+                <w:sz w:val="28"/>
+                <w:szCs w:val="28"/>
+              </w:rPr>
+              <w:t>nmap_port</w:t>
+            </w:r>
+            <w:proofErr w:type="spellEnd"/>
+            <w:r>
+              <w:rPr>
+                <w:rFonts w:ascii="TH Sarabun New" w:eastAsia="Sarabun" w:hAnsi="TH Sarabun New" w:cs="TH Sarabun New"/>
+                <w:bCs/>
+                <w:color w:val="000000"/>
+                <w:sz w:val="28"/>
+                <w:szCs w:val="28"/>
+              </w:rPr>
+              <w:t xml:space="preserve"> %}</w:t>
             </w:r>
           </w:p>
         </w:tc>
@@ -12183,7 +13065,25 @@
                 <w:sz w:val="28"/>
                 <w:szCs w:val="28"/>
               </w:rPr>
-              <w:t>{{data.port}}</w:t>
+              <w:t>{{</w:t>
+            </w:r>
+            <w:proofErr w:type="spellStart"/>
+            <w:r>
+              <w:rPr>
+                <w:rFonts w:ascii="TH Sarabun New" w:hAnsi="TH Sarabun New" w:cs="TH Sarabun New"/>
+                <w:sz w:val="28"/>
+                <w:szCs w:val="28"/>
+              </w:rPr>
+              <w:t>data.port</w:t>
+            </w:r>
+            <w:proofErr w:type="spellEnd"/>
+            <w:r>
+              <w:rPr>
+                <w:rFonts w:ascii="TH Sarabun New" w:hAnsi="TH Sarabun New" w:cs="TH Sarabun New"/>
+                <w:sz w:val="28"/>
+                <w:szCs w:val="28"/>
+              </w:rPr>
+              <w:t>}}</w:t>
             </w:r>
           </w:p>
         </w:tc>
@@ -12209,7 +13109,25 @@
                 <w:sz w:val="28"/>
                 <w:szCs w:val="28"/>
               </w:rPr>
-              <w:t>{{data.protocol}}</w:t>
+              <w:t>{{</w:t>
+            </w:r>
+            <w:proofErr w:type="spellStart"/>
+            <w:r>
+              <w:rPr>
+                <w:rFonts w:ascii="TH Sarabun New" w:hAnsi="TH Sarabun New" w:cs="TH Sarabun New"/>
+                <w:sz w:val="28"/>
+                <w:szCs w:val="28"/>
+              </w:rPr>
+              <w:t>data.protocol</w:t>
+            </w:r>
+            <w:proofErr w:type="spellEnd"/>
+            <w:r>
+              <w:rPr>
+                <w:rFonts w:ascii="TH Sarabun New" w:hAnsi="TH Sarabun New" w:cs="TH Sarabun New"/>
+                <w:sz w:val="28"/>
+                <w:szCs w:val="28"/>
+              </w:rPr>
+              <w:t>}}</w:t>
             </w:r>
           </w:p>
         </w:tc>
@@ -12235,7 +13153,25 @@
                 <w:sz w:val="28"/>
                 <w:szCs w:val="28"/>
               </w:rPr>
-              <w:t>{{data.service}}</w:t>
+              <w:t>{{</w:t>
+            </w:r>
+            <w:proofErr w:type="spellStart"/>
+            <w:r>
+              <w:rPr>
+                <w:rFonts w:ascii="TH Sarabun New" w:hAnsi="TH Sarabun New" w:cs="TH Sarabun New"/>
+                <w:sz w:val="28"/>
+                <w:szCs w:val="28"/>
+              </w:rPr>
+              <w:t>data.service</w:t>
+            </w:r>
+            <w:proofErr w:type="spellEnd"/>
+            <w:r>
+              <w:rPr>
+                <w:rFonts w:ascii="TH Sarabun New" w:hAnsi="TH Sarabun New" w:cs="TH Sarabun New"/>
+                <w:sz w:val="28"/>
+                <w:szCs w:val="28"/>
+              </w:rPr>
+              <w:t>}}</w:t>
             </w:r>
           </w:p>
         </w:tc>
@@ -12268,7 +13204,27 @@
                 <w:sz w:val="28"/>
                 <w:szCs w:val="28"/>
               </w:rPr>
-              <w:t>{%tr endfor %}</w:t>
+              <w:t xml:space="preserve">{%tr </w:t>
+            </w:r>
+            <w:proofErr w:type="spellStart"/>
+            <w:r>
+              <w:rPr>
+                <w:rFonts w:ascii="TH Sarabun New" w:eastAsia="Sarabun" w:hAnsi="TH Sarabun New" w:cs="TH Sarabun New"/>
+                <w:color w:val="000000"/>
+                <w:sz w:val="28"/>
+                <w:szCs w:val="28"/>
+              </w:rPr>
+              <w:t>endfor</w:t>
+            </w:r>
+            <w:proofErr w:type="spellEnd"/>
+            <w:r>
+              <w:rPr>
+                <w:rFonts w:ascii="TH Sarabun New" w:eastAsia="Sarabun" w:hAnsi="TH Sarabun New" w:cs="TH Sarabun New"/>
+                <w:color w:val="000000"/>
+                <w:sz w:val="28"/>
+                <w:szCs w:val="28"/>
+              </w:rPr>
+              <w:t xml:space="preserve"> %}</w:t>
             </w:r>
           </w:p>
         </w:tc>
@@ -13437,7 +14393,27 @@
           <w:sz w:val="28"/>
           <w:szCs w:val="28"/>
         </w:rPr>
-        <w:t>The web vulnerability scanner behind Burp Suite's popularity has more to it than most. Burp Scanner uses PortSwigger's world-leading research to help its users find a wide range of vulnerabilities in web applications, automatically.</w:t>
+        <w:t xml:space="preserve">The web vulnerability scanner behind Burp Suite's popularity has more to it than most. Burp Scanner uses </w:t>
+      </w:r>
+      <w:proofErr w:type="spellStart"/>
+      <w:r>
+        <w:rPr>
+          <w:rFonts w:ascii="TH Sarabun New" w:eastAsia="Sarabun" w:hAnsi="TH Sarabun New" w:cs="TH Sarabun New"/>
+          <w:color w:val="1D1C29"/>
+          <w:sz w:val="28"/>
+          <w:szCs w:val="28"/>
+        </w:rPr>
+        <w:t>PortSwigger's</w:t>
+      </w:r>
+      <w:proofErr w:type="spellEnd"/>
+      <w:r>
+        <w:rPr>
+          <w:rFonts w:ascii="TH Sarabun New" w:eastAsia="Sarabun" w:hAnsi="TH Sarabun New" w:cs="TH Sarabun New"/>
+          <w:color w:val="1D1C29"/>
+          <w:sz w:val="28"/>
+          <w:szCs w:val="28"/>
+        </w:rPr>
+        <w:t xml:space="preserve"> world-leading research to help its users find a wide range of vulnerabilities in web applications, automatically.</w:t>
       </w:r>
       <w:r>
         <w:rPr>
@@ -14164,7 +15140,29 @@
         <w:sz w:val="24"/>
         <w:szCs w:val="24"/>
       </w:rPr>
-      <w:t>{{fileName}}</w:t>
+      <w:t>{{</w:t>
+    </w:r>
+    <w:proofErr w:type="spellStart"/>
+    <w:r>
+      <w:rPr>
+        <w:rFonts w:ascii="TH Sarabun New" w:eastAsia="Sarabun" w:hAnsi="TH Sarabun New" w:cs="TH Sarabun New"/>
+        <w:bCs/>
+        <w:color w:val="000000"/>
+        <w:sz w:val="24"/>
+        <w:szCs w:val="24"/>
+      </w:rPr>
+      <w:t>fileName</w:t>
+    </w:r>
+    <w:proofErr w:type="spellEnd"/>
+    <w:r>
+      <w:rPr>
+        <w:rFonts w:ascii="TH Sarabun New" w:eastAsia="Sarabun" w:hAnsi="TH Sarabun New" w:cs="TH Sarabun New"/>
+        <w:bCs/>
+        <w:color w:val="000000"/>
+        <w:sz w:val="24"/>
+        <w:szCs w:val="24"/>
+      </w:rPr>
+      <w:t>}}</w:t>
     </w:r>
     <w:r>
       <w:rPr>

</xml_diff>